<commit_message>
fixed user man and test plan
</commit_message>
<xml_diff>
--- a/A Team Documents/User Manual 2015 First Draft.docx
+++ b/A Team Documents/User Manual 2015 First Draft.docx
@@ -228,15 +228,7 @@
           <w:sz w:val="32"/>
           <w:szCs w:val="32"/>
         </w:rPr>
-        <w:t>March 27</w:t>
-      </w:r>
-      <w:r>
-        <w:rPr>
-          <w:rFonts w:ascii="Times New Roman" w:hAnsi="Times New Roman" w:cs="Times New Roman"/>
-          <w:sz w:val="32"/>
-          <w:szCs w:val="32"/>
-        </w:rPr>
-        <w:t>, 2014</w:t>
+        <w:t>April 7, 2015</w:t>
       </w:r>
     </w:p>
     <w:p>
@@ -1118,131 +1110,1110 @@
     </w:p>
     <w:p>
       <w:pPr>
+        <w:contextualSpacing/>
+        <w:rPr>
+          <w:rFonts w:ascii="Times New Roman" w:hAnsi="Times New Roman" w:cs="Times New Roman"/>
+        </w:rPr>
+      </w:pPr>
+    </w:p>
+    <w:p>
+      <w:pPr>
+        <w:contextualSpacing/>
+        <w:rPr>
+          <w:rFonts w:ascii="Times New Roman" w:hAnsi="Times New Roman" w:cs="Times New Roman"/>
+        </w:rPr>
+      </w:pPr>
+    </w:p>
+    <w:p>
+      <w:pPr>
+        <w:contextualSpacing/>
+        <w:rPr>
+          <w:rFonts w:ascii="Times New Roman" w:hAnsi="Times New Roman" w:cs="Times New Roman"/>
+        </w:rPr>
+      </w:pPr>
+    </w:p>
+    <w:p>
+      <w:pPr>
+        <w:contextualSpacing/>
+        <w:rPr>
+          <w:rFonts w:ascii="Times New Roman" w:hAnsi="Times New Roman" w:cs="Times New Roman"/>
+        </w:rPr>
+      </w:pPr>
+    </w:p>
+    <w:p>
+      <w:pPr>
+        <w:contextualSpacing/>
+        <w:rPr>
+          <w:rFonts w:ascii="Times New Roman" w:hAnsi="Times New Roman" w:cs="Times New Roman"/>
+        </w:rPr>
+      </w:pPr>
+    </w:p>
+    <w:p>
+      <w:pPr>
+        <w:contextualSpacing/>
+        <w:rPr>
+          <w:rFonts w:ascii="Times New Roman" w:hAnsi="Times New Roman" w:cs="Times New Roman"/>
+        </w:rPr>
+      </w:pPr>
+    </w:p>
+    <w:p>
+      <w:pPr>
+        <w:contextualSpacing/>
+        <w:rPr>
+          <w:rFonts w:ascii="Times New Roman" w:hAnsi="Times New Roman" w:cs="Times New Roman"/>
+        </w:rPr>
+      </w:pPr>
+    </w:p>
+    <w:p>
+      <w:pPr>
+        <w:contextualSpacing/>
+        <w:rPr>
+          <w:rFonts w:ascii="Times New Roman" w:hAnsi="Times New Roman" w:cs="Times New Roman"/>
+        </w:rPr>
+      </w:pPr>
+    </w:p>
+    <w:p>
+      <w:pPr>
+        <w:contextualSpacing/>
+        <w:rPr>
+          <w:rFonts w:ascii="Times New Roman" w:hAnsi="Times New Roman" w:cs="Times New Roman"/>
+        </w:rPr>
+      </w:pPr>
+    </w:p>
+    <w:p>
+      <w:pPr>
+        <w:ind w:left="504"/>
+        <w:contextualSpacing/>
+        <w:rPr>
+          <w:rFonts w:ascii="Times New Roman" w:hAnsi="Times New Roman" w:cs="Times New Roman"/>
+          <w:sz w:val="32"/>
+          <w:szCs w:val="32"/>
+        </w:rPr>
+      </w:pPr>
+    </w:p>
+    <w:p>
+      <w:pPr>
+        <w:ind w:left="504"/>
+        <w:contextualSpacing/>
+        <w:rPr>
+          <w:rFonts w:ascii="Times New Roman" w:hAnsi="Times New Roman" w:cs="Times New Roman"/>
+          <w:sz w:val="32"/>
+          <w:szCs w:val="32"/>
+        </w:rPr>
+      </w:pPr>
+    </w:p>
+    <w:p>
+      <w:pPr>
+        <w:ind w:left="0" w:firstLine="0"/>
+        <w:contextualSpacing/>
+        <w:rPr>
+          <w:rFonts w:ascii="Times New Roman" w:hAnsi="Times New Roman" w:cs="Times New Roman"/>
+          <w:b/>
+          <w:sz w:val="32"/>
+          <w:szCs w:val="32"/>
+        </w:rPr>
+      </w:pPr>
+    </w:p>
+    <w:p>
+      <w:pPr>
+        <w:ind w:left="0" w:firstLine="0"/>
+        <w:contextualSpacing/>
+        <w:rPr>
+          <w:rFonts w:ascii="Times New Roman" w:hAnsi="Times New Roman" w:cs="Times New Roman"/>
+          <w:b/>
+          <w:sz w:val="32"/>
+          <w:szCs w:val="32"/>
+        </w:rPr>
+      </w:pPr>
+    </w:p>
+    <w:p>
+      <w:pPr>
+        <w:ind w:left="0" w:firstLine="0"/>
+        <w:contextualSpacing/>
+        <w:rPr>
+          <w:rFonts w:ascii="Times New Roman" w:hAnsi="Times New Roman" w:cs="Times New Roman"/>
+          <w:b/>
+          <w:sz w:val="32"/>
+          <w:szCs w:val="32"/>
+        </w:rPr>
+      </w:pPr>
+    </w:p>
+    <w:p>
+      <w:pPr>
+        <w:ind w:left="0" w:firstLine="0"/>
+        <w:contextualSpacing/>
+        <w:rPr>
+          <w:rFonts w:ascii="Times New Roman" w:hAnsi="Times New Roman" w:cs="Times New Roman"/>
+          <w:b/>
+          <w:sz w:val="32"/>
+          <w:szCs w:val="32"/>
+        </w:rPr>
+      </w:pPr>
+      <w:r>
+        <w:rPr>
+          <w:rFonts w:ascii="Times New Roman" w:hAnsi="Times New Roman" w:cs="Times New Roman"/>
+          <w:b/>
+          <w:sz w:val="32"/>
+          <w:szCs w:val="32"/>
+        </w:rPr>
+        <w:br w:type="page"/>
+      </w:r>
+    </w:p>
+    <w:p>
+      <w:pPr>
+        <w:ind w:left="0" w:firstLine="0"/>
+        <w:contextualSpacing/>
+        <w:rPr>
+          <w:rFonts w:ascii="Times New Roman" w:hAnsi="Times New Roman" w:cs="Times New Roman"/>
+          <w:b/>
+          <w:sz w:val="32"/>
+          <w:szCs w:val="32"/>
+        </w:rPr>
+      </w:pPr>
+      <w:r>
+        <w:rPr>
+          <w:rFonts w:ascii="Times New Roman" w:hAnsi="Times New Roman" w:cs="Times New Roman"/>
+          <w:b/>
+          <w:sz w:val="32"/>
+          <w:szCs w:val="32"/>
+        </w:rPr>
+        <w:lastRenderedPageBreak/>
+        <w:t>1. Introduction/Overview</w:t>
+      </w:r>
+    </w:p>
+    <w:p>
+      <w:pPr>
+        <w:ind w:left="0" w:firstLine="0"/>
+        <w:contextualSpacing/>
+        <w:rPr>
+          <w:rFonts w:ascii="Times New Roman" w:hAnsi="Times New Roman" w:cs="Times New Roman"/>
+          <w:sz w:val="28"/>
+          <w:szCs w:val="28"/>
+        </w:rPr>
+      </w:pPr>
+    </w:p>
+    <w:p>
+      <w:pPr>
+        <w:tabs>
+          <w:tab w:val="left" w:pos="6980"/>
+        </w:tabs>
+        <w:ind w:left="0" w:firstLine="0"/>
+        <w:contextualSpacing/>
+        <w:rPr>
+          <w:rFonts w:ascii="Times New Roman" w:hAnsi="Times New Roman" w:cs="Times New Roman"/>
+          <w:sz w:val="28"/>
+          <w:szCs w:val="28"/>
+        </w:rPr>
+      </w:pPr>
+      <w:r>
+        <w:rPr>
+          <w:rFonts w:ascii="Times New Roman" w:hAnsi="Times New Roman" w:cs="Times New Roman"/>
+          <w:sz w:val="28"/>
+          <w:szCs w:val="28"/>
+        </w:rPr>
+        <w:t>This User Manual will act like a guide for</w:t>
+      </w:r>
+      <w:r>
+        <w:rPr>
+          <w:rFonts w:ascii="Times New Roman" w:hAnsi="Times New Roman" w:cs="Times New Roman"/>
+          <w:sz w:val="28"/>
+          <w:szCs w:val="28"/>
+        </w:rPr>
+        <w:t xml:space="preserve"> the user how to use the Image Processing </w:t>
+      </w:r>
+      <w:r>
+        <w:rPr>
+          <w:rFonts w:ascii="Times New Roman" w:hAnsi="Times New Roman" w:cs="Times New Roman"/>
+          <w:sz w:val="28"/>
+          <w:szCs w:val="28"/>
+        </w:rPr>
+        <w:t xml:space="preserve">Tool </w:t>
+      </w:r>
+      <w:r>
+        <w:rPr>
+          <w:rFonts w:ascii="Times New Roman" w:hAnsi="Times New Roman" w:cs="Times New Roman"/>
+          <w:sz w:val="28"/>
+          <w:szCs w:val="28"/>
+        </w:rPr>
+        <w:t>application.</w:t>
+      </w:r>
+      <w:r>
+        <w:rPr>
+          <w:rFonts w:ascii="Times New Roman" w:hAnsi="Times New Roman" w:cs="Times New Roman"/>
+          <w:sz w:val="28"/>
+          <w:szCs w:val="28"/>
+        </w:rPr>
+        <w:tab/>
+      </w:r>
+    </w:p>
+    <w:p>
+      <w:pPr>
+        <w:ind w:left="2" w:firstLine="0"/>
+        <w:contextualSpacing/>
+        <w:rPr>
+          <w:rFonts w:ascii="Times New Roman" w:hAnsi="Times New Roman" w:cs="Times New Roman"/>
+          <w:sz w:val="28"/>
+          <w:szCs w:val="28"/>
+          <w:u w:val="single"/>
+        </w:rPr>
+      </w:pPr>
+    </w:p>
+    <w:p>
+      <w:pPr>
+        <w:ind w:left="2" w:firstLine="0"/>
+        <w:contextualSpacing/>
+        <w:rPr>
+          <w:rFonts w:ascii="Times New Roman" w:hAnsi="Times New Roman" w:cs="Times New Roman"/>
+          <w:sz w:val="28"/>
+          <w:szCs w:val="28"/>
+          <w:u w:val="single"/>
+        </w:rPr>
+      </w:pPr>
+      <w:r>
+        <w:rPr>
+          <w:rFonts w:ascii="Times New Roman" w:hAnsi="Times New Roman" w:cs="Times New Roman"/>
+          <w:sz w:val="28"/>
+          <w:szCs w:val="28"/>
+          <w:u w:val="single"/>
+        </w:rPr>
+        <w:t xml:space="preserve">1.1 </w:t>
+      </w:r>
+      <w:r>
+        <w:rPr>
+          <w:rFonts w:ascii="Times New Roman" w:hAnsi="Times New Roman" w:cs="Times New Roman"/>
+          <w:sz w:val="28"/>
+          <w:szCs w:val="28"/>
+          <w:u w:val="single"/>
+        </w:rPr>
+        <w:t xml:space="preserve">Purpose of </w:t>
+      </w:r>
+      <w:r>
+        <w:rPr>
+          <w:rFonts w:ascii="Times New Roman" w:hAnsi="Times New Roman" w:cs="Times New Roman"/>
+          <w:sz w:val="28"/>
+          <w:szCs w:val="28"/>
+          <w:u w:val="single"/>
+        </w:rPr>
+        <w:t>User Manual</w:t>
+      </w:r>
+    </w:p>
+    <w:p>
+      <w:pPr>
+        <w:tabs>
+          <w:tab w:val="left" w:pos="6980"/>
+        </w:tabs>
+        <w:ind w:left="1" w:firstLine="0"/>
+        <w:contextualSpacing/>
+        <w:rPr>
+          <w:rFonts w:ascii="Times New Roman" w:hAnsi="Times New Roman" w:cs="Times New Roman"/>
+          <w:sz w:val="28"/>
+          <w:szCs w:val="28"/>
+        </w:rPr>
+      </w:pPr>
+    </w:p>
+    <w:p>
+      <w:pPr>
+        <w:tabs>
+          <w:tab w:val="left" w:pos="1192"/>
+        </w:tabs>
+        <w:ind w:left="0" w:firstLine="0"/>
+        <w:contextualSpacing/>
+        <w:rPr>
+          <w:rFonts w:ascii="Times New Roman" w:hAnsi="Times New Roman" w:cs="Times New Roman"/>
+          <w:sz w:val="28"/>
+          <w:szCs w:val="28"/>
+        </w:rPr>
+      </w:pPr>
+      <w:r>
+        <w:rPr>
+          <w:rFonts w:ascii="Times New Roman" w:hAnsi="Times New Roman" w:cs="Times New Roman"/>
+          <w:sz w:val="28"/>
+          <w:szCs w:val="28"/>
+        </w:rPr>
+        <w:t>The purpose of this document is to provide th</w:t>
+      </w:r>
+      <w:r>
+        <w:rPr>
+          <w:rFonts w:ascii="Times New Roman" w:hAnsi="Times New Roman" w:cs="Times New Roman"/>
+          <w:sz w:val="28"/>
+          <w:szCs w:val="28"/>
+        </w:rPr>
+        <w:t>e users the Image Processing Tool application</w:t>
+      </w:r>
+      <w:r>
+        <w:rPr>
+          <w:rFonts w:ascii="Times New Roman" w:hAnsi="Times New Roman" w:cs="Times New Roman"/>
+          <w:sz w:val="28"/>
+          <w:szCs w:val="28"/>
+        </w:rPr>
+        <w:t xml:space="preserve"> with information on how to install, run, use</w:t>
+      </w:r>
+      <w:r>
+        <w:rPr>
+          <w:rFonts w:ascii="Times New Roman" w:hAnsi="Times New Roman" w:cs="Times New Roman"/>
+          <w:sz w:val="28"/>
+          <w:szCs w:val="28"/>
+        </w:rPr>
+        <w:t>,</w:t>
+      </w:r>
+      <w:r>
+        <w:rPr>
+          <w:rFonts w:ascii="Times New Roman" w:hAnsi="Times New Roman" w:cs="Times New Roman"/>
+          <w:sz w:val="28"/>
+          <w:szCs w:val="28"/>
+        </w:rPr>
+        <w:t xml:space="preserve"> and possibly troubleshoot the provided software.</w:t>
+      </w:r>
+    </w:p>
+    <w:p>
+      <w:pPr>
+        <w:ind w:left="0" w:firstLine="0"/>
+        <w:contextualSpacing/>
+        <w:rPr>
+          <w:rFonts w:ascii="Times New Roman" w:hAnsi="Times New Roman" w:cs="Times New Roman"/>
+          <w:sz w:val="28"/>
+          <w:szCs w:val="28"/>
+        </w:rPr>
+      </w:pPr>
+    </w:p>
+    <w:p>
+      <w:pPr>
+        <w:ind w:left="0" w:firstLine="0"/>
+        <w:contextualSpacing/>
+        <w:rPr>
+          <w:rFonts w:ascii="Times New Roman" w:hAnsi="Times New Roman" w:cs="Times New Roman"/>
+          <w:sz w:val="28"/>
+          <w:szCs w:val="28"/>
+          <w:u w:val="single"/>
+        </w:rPr>
+      </w:pPr>
+      <w:r>
+        <w:rPr>
+          <w:rFonts w:ascii="Times New Roman" w:hAnsi="Times New Roman" w:cs="Times New Roman"/>
+          <w:sz w:val="28"/>
+          <w:szCs w:val="28"/>
+          <w:u w:val="single"/>
+        </w:rPr>
+        <w:t xml:space="preserve">1.2 </w:t>
+      </w:r>
+      <w:r>
+        <w:rPr>
+          <w:rFonts w:ascii="Times New Roman" w:hAnsi="Times New Roman" w:cs="Times New Roman"/>
+          <w:sz w:val="28"/>
+          <w:szCs w:val="28"/>
+          <w:u w:val="single"/>
+        </w:rPr>
+        <w:t>Purpose of Software</w:t>
+      </w:r>
+    </w:p>
+    <w:p>
+      <w:pPr>
+        <w:ind w:left="0" w:firstLine="0"/>
+        <w:contextualSpacing/>
+        <w:rPr>
+          <w:rFonts w:ascii="Times New Roman" w:hAnsi="Times New Roman" w:cs="Times New Roman"/>
+          <w:sz w:val="28"/>
+          <w:szCs w:val="28"/>
+          <w:u w:val="single"/>
+        </w:rPr>
+      </w:pPr>
+    </w:p>
+    <w:p>
+      <w:pPr>
+        <w:ind w:left="0" w:firstLine="0"/>
+        <w:contextualSpacing/>
+        <w:rPr>
+          <w:rFonts w:ascii="Times New Roman" w:hAnsi="Times New Roman" w:cs="Times New Roman"/>
+          <w:sz w:val="28"/>
+          <w:szCs w:val="28"/>
+        </w:rPr>
+      </w:pPr>
+      <w:r>
+        <w:rPr>
+          <w:rFonts w:ascii="Times New Roman" w:hAnsi="Times New Roman" w:cs="Times New Roman"/>
+          <w:sz w:val="28"/>
+          <w:szCs w:val="28"/>
+        </w:rPr>
+        <w:t>The current purpose of the software</w:t>
+      </w:r>
+      <w:r>
+        <w:rPr>
+          <w:rFonts w:ascii="Times New Roman" w:hAnsi="Times New Roman" w:cs="Times New Roman"/>
+          <w:sz w:val="28"/>
+          <w:szCs w:val="28"/>
+        </w:rPr>
+        <w:t xml:space="preserve"> is to efficiently track a drop of liquid and record measurements through images gathered</w:t>
+      </w:r>
+      <w:r>
+        <w:rPr>
+          <w:rFonts w:ascii="Times New Roman" w:hAnsi="Times New Roman" w:cs="Times New Roman"/>
+          <w:sz w:val="28"/>
+          <w:szCs w:val="28"/>
+        </w:rPr>
+        <w:t xml:space="preserve"> from a high speed camera as the drop </w:t>
+      </w:r>
+      <w:r>
+        <w:rPr>
+          <w:rFonts w:ascii="Times New Roman" w:hAnsi="Times New Roman" w:cs="Times New Roman"/>
+          <w:sz w:val="28"/>
+          <w:szCs w:val="28"/>
+        </w:rPr>
+        <w:t xml:space="preserve">falls from an injection needle and travels along a ratchet surface. </w:t>
+      </w:r>
+    </w:p>
+    <w:p>
+      <w:pPr>
+        <w:ind w:left="0" w:firstLine="0"/>
+        <w:contextualSpacing/>
+        <w:rPr>
+          <w:rFonts w:ascii="Times New Roman" w:hAnsi="Times New Roman" w:cs="Times New Roman"/>
+          <w:sz w:val="28"/>
+          <w:szCs w:val="28"/>
+        </w:rPr>
+      </w:pPr>
+    </w:p>
+    <w:p>
+      <w:pPr>
+        <w:ind w:left="0" w:firstLine="0"/>
+        <w:contextualSpacing/>
+        <w:rPr>
+          <w:rFonts w:ascii="Times New Roman" w:hAnsi="Times New Roman" w:cs="Times New Roman"/>
+          <w:sz w:val="28"/>
+          <w:szCs w:val="28"/>
+          <w:u w:val="single"/>
+        </w:rPr>
+      </w:pPr>
+      <w:r>
+        <w:rPr>
+          <w:rFonts w:ascii="Times New Roman" w:hAnsi="Times New Roman" w:cs="Times New Roman"/>
+          <w:sz w:val="28"/>
+          <w:szCs w:val="28"/>
+          <w:u w:val="single"/>
+        </w:rPr>
+        <w:t xml:space="preserve">1.3 </w:t>
+      </w:r>
+      <w:r>
+        <w:rPr>
+          <w:rFonts w:ascii="Times New Roman" w:hAnsi="Times New Roman" w:cs="Times New Roman"/>
+          <w:sz w:val="28"/>
+          <w:szCs w:val="28"/>
+          <w:u w:val="single"/>
+        </w:rPr>
+        <w:t>Applicability</w:t>
+      </w:r>
+    </w:p>
+    <w:p>
+      <w:pPr>
+        <w:ind w:left="0" w:firstLine="0"/>
+        <w:contextualSpacing/>
+        <w:rPr>
+          <w:rFonts w:ascii="Times New Roman" w:hAnsi="Times New Roman" w:cs="Times New Roman"/>
+          <w:sz w:val="28"/>
+          <w:szCs w:val="28"/>
+        </w:rPr>
+      </w:pPr>
+    </w:p>
+    <w:p>
+      <w:pPr>
+        <w:ind w:left="0" w:firstLine="0"/>
+        <w:contextualSpacing/>
+        <w:rPr>
+          <w:rFonts w:ascii="Times New Roman" w:hAnsi="Times New Roman" w:cs="Times New Roman"/>
+          <w:sz w:val="28"/>
+          <w:szCs w:val="28"/>
+        </w:rPr>
+      </w:pPr>
+      <w:r>
+        <w:rPr>
+          <w:rFonts w:ascii="Times New Roman" w:hAnsi="Times New Roman" w:cs="Times New Roman"/>
+          <w:sz w:val="28"/>
+          <w:szCs w:val="28"/>
+        </w:rPr>
+        <w:t xml:space="preserve">The User manual applies only to the Image Processing </w:t>
+      </w:r>
+      <w:r>
+        <w:rPr>
+          <w:rFonts w:ascii="Times New Roman" w:hAnsi="Times New Roman" w:cs="Times New Roman"/>
+          <w:sz w:val="28"/>
+          <w:szCs w:val="28"/>
+        </w:rPr>
+        <w:t xml:space="preserve">Tool version </w:t>
+      </w:r>
+      <w:r>
+        <w:rPr>
+          <w:rFonts w:ascii="Times New Roman" w:hAnsi="Times New Roman" w:cs="Times New Roman"/>
+          <w:sz w:val="28"/>
+          <w:szCs w:val="28"/>
+        </w:rPr>
+        <w:t>2.0 supplied by the A-Team.</w:t>
+      </w:r>
+    </w:p>
+    <w:p>
+      <w:pPr>
+        <w:ind w:left="0" w:firstLine="0"/>
+        <w:contextualSpacing/>
+        <w:rPr>
+          <w:rFonts w:ascii="Times New Roman" w:hAnsi="Times New Roman" w:cs="Times New Roman"/>
+          <w:sz w:val="28"/>
+          <w:szCs w:val="28"/>
+        </w:rPr>
+      </w:pPr>
+    </w:p>
+    <w:p>
+      <w:pPr>
+        <w:ind w:left="0" w:firstLine="0"/>
+        <w:contextualSpacing/>
+        <w:rPr>
+          <w:rFonts w:ascii="Times New Roman" w:hAnsi="Times New Roman" w:cs="Times New Roman"/>
+          <w:sz w:val="28"/>
+          <w:szCs w:val="28"/>
+          <w:u w:val="single"/>
+        </w:rPr>
+      </w:pPr>
+      <w:r>
+        <w:rPr>
+          <w:rFonts w:ascii="Times New Roman" w:hAnsi="Times New Roman" w:cs="Times New Roman"/>
+          <w:sz w:val="28"/>
+          <w:szCs w:val="28"/>
+          <w:u w:val="single"/>
+        </w:rPr>
+        <w:t>1.4 Users</w:t>
+      </w:r>
+    </w:p>
+    <w:p>
+      <w:pPr>
+        <w:ind w:left="0" w:firstLine="0"/>
+        <w:contextualSpacing/>
+        <w:rPr>
+          <w:rFonts w:ascii="Times New Roman" w:hAnsi="Times New Roman" w:cs="Times New Roman"/>
+          <w:sz w:val="28"/>
+          <w:szCs w:val="28"/>
+        </w:rPr>
+      </w:pPr>
+    </w:p>
+    <w:p>
+      <w:pPr>
+        <w:ind w:left="0" w:firstLine="0"/>
+        <w:contextualSpacing/>
+        <w:rPr>
+          <w:rFonts w:ascii="Times New Roman" w:hAnsi="Times New Roman" w:cs="Times New Roman"/>
+          <w:sz w:val="28"/>
+          <w:szCs w:val="28"/>
+        </w:rPr>
+      </w:pPr>
+      <w:r>
+        <w:rPr>
+          <w:rFonts w:ascii="Times New Roman" w:hAnsi="Times New Roman" w:cs="Times New Roman"/>
+          <w:sz w:val="28"/>
+          <w:szCs w:val="28"/>
+        </w:rPr>
+        <w:t>The users of this document will be researchers involved in tracking the motion of a droplet as it falls onto a ratcheted surface. The g</w:t>
+      </w:r>
+      <w:r>
+        <w:rPr>
+          <w:rFonts w:ascii="Times New Roman" w:hAnsi="Times New Roman" w:cs="Times New Roman"/>
+          <w:sz w:val="28"/>
+          <w:szCs w:val="28"/>
+        </w:rPr>
+        <w:t>roup of researchers who will use</w:t>
+      </w:r>
+      <w:r>
+        <w:rPr>
+          <w:rFonts w:ascii="Times New Roman" w:hAnsi="Times New Roman" w:cs="Times New Roman"/>
+          <w:sz w:val="28"/>
+          <w:szCs w:val="28"/>
+        </w:rPr>
+        <w:t xml:space="preserve"> this software includes but is not limited to: Dr. Ok and Dr. Guo.</w:t>
+      </w:r>
+    </w:p>
+    <w:p>
+      <w:pPr>
+        <w:tabs>
+          <w:tab w:val="left" w:pos="1316"/>
+        </w:tabs>
+        <w:ind w:left="0" w:firstLine="0"/>
+        <w:contextualSpacing/>
+        <w:rPr>
+          <w:rFonts w:ascii="Times New Roman" w:hAnsi="Times New Roman" w:cs="Times New Roman"/>
+          <w:sz w:val="28"/>
+          <w:szCs w:val="28"/>
+        </w:rPr>
+      </w:pPr>
+      <w:r>
+        <w:rPr>
+          <w:rFonts w:ascii="Times New Roman" w:hAnsi="Times New Roman" w:cs="Times New Roman"/>
+          <w:sz w:val="28"/>
+          <w:szCs w:val="28"/>
+        </w:rPr>
+        <w:tab/>
+      </w:r>
+    </w:p>
+    <w:p>
+      <w:pPr>
+        <w:ind w:left="1" w:firstLine="0"/>
+        <w:contextualSpacing/>
+        <w:rPr>
+          <w:rFonts w:ascii="Times New Roman" w:hAnsi="Times New Roman" w:cs="Times New Roman"/>
+          <w:sz w:val="28"/>
+          <w:szCs w:val="28"/>
+        </w:rPr>
+      </w:pPr>
+    </w:p>
+    <w:p>
+      <w:pPr>
+        <w:ind w:left="1" w:firstLine="0"/>
+        <w:contextualSpacing/>
+        <w:rPr>
+          <w:rFonts w:ascii="Times New Roman" w:hAnsi="Times New Roman" w:cs="Times New Roman"/>
+          <w:b/>
+          <w:sz w:val="32"/>
+          <w:szCs w:val="32"/>
+        </w:rPr>
+      </w:pPr>
+      <w:r>
+        <w:rPr>
+          <w:rFonts w:ascii="Times New Roman" w:hAnsi="Times New Roman" w:cs="Times New Roman"/>
+          <w:b/>
+          <w:sz w:val="32"/>
+          <w:szCs w:val="32"/>
+        </w:rPr>
+        <w:t xml:space="preserve">2. </w:t>
+      </w:r>
+      <w:r>
+        <w:rPr>
+          <w:rFonts w:ascii="Times New Roman" w:hAnsi="Times New Roman" w:cs="Times New Roman"/>
+          <w:b/>
+          <w:sz w:val="32"/>
+          <w:szCs w:val="32"/>
+        </w:rPr>
+        <w:t>Installation</w:t>
+      </w:r>
+    </w:p>
+    <w:p>
+      <w:pPr>
+        <w:ind w:left="1" w:firstLine="0"/>
+        <w:contextualSpacing/>
+        <w:rPr>
+          <w:rFonts w:ascii="Times New Roman" w:hAnsi="Times New Roman" w:cs="Times New Roman"/>
+          <w:sz w:val="28"/>
+          <w:szCs w:val="28"/>
+        </w:rPr>
+      </w:pPr>
+    </w:p>
+    <w:p>
+      <w:pPr>
+        <w:ind w:left="1" w:firstLine="0"/>
+        <w:contextualSpacing/>
+        <w:rPr>
+          <w:rFonts w:ascii="Times New Roman" w:hAnsi="Times New Roman" w:cs="Times New Roman"/>
+          <w:sz w:val="28"/>
+          <w:szCs w:val="28"/>
+        </w:rPr>
+      </w:pPr>
+      <w:r>
+        <w:rPr>
+          <w:rFonts w:ascii="Times New Roman" w:hAnsi="Times New Roman" w:cs="Times New Roman"/>
+          <w:sz w:val="28"/>
+          <w:szCs w:val="28"/>
+        </w:rPr>
+        <w:t>This section w</w:t>
+      </w:r>
+      <w:r>
+        <w:rPr>
+          <w:rFonts w:ascii="Times New Roman" w:hAnsi="Times New Roman" w:cs="Times New Roman"/>
+          <w:sz w:val="28"/>
+          <w:szCs w:val="28"/>
+        </w:rPr>
+        <w:t>ill</w:t>
+      </w:r>
+      <w:r>
+        <w:rPr>
+          <w:rFonts w:ascii="Times New Roman" w:hAnsi="Times New Roman" w:cs="Times New Roman"/>
+          <w:sz w:val="28"/>
+          <w:szCs w:val="28"/>
+        </w:rPr>
+        <w:t xml:space="preserve"> inform the user what system requirement are needed </w:t>
+      </w:r>
+      <w:r>
+        <w:rPr>
+          <w:rFonts w:ascii="Times New Roman" w:hAnsi="Times New Roman" w:cs="Times New Roman"/>
+          <w:sz w:val="28"/>
+          <w:szCs w:val="28"/>
+        </w:rPr>
+        <w:t>and how to install the application.</w:t>
+      </w:r>
+    </w:p>
+    <w:p>
+      <w:pPr>
+        <w:ind w:left="1" w:firstLine="0"/>
+        <w:contextualSpacing/>
+        <w:rPr>
+          <w:rFonts w:ascii="Times New Roman" w:hAnsi="Times New Roman" w:cs="Times New Roman"/>
+          <w:sz w:val="28"/>
+          <w:szCs w:val="28"/>
+          <w:u w:val="single"/>
+        </w:rPr>
+      </w:pPr>
+      <w:r>
+        <w:rPr>
+          <w:rFonts w:ascii="Times New Roman" w:hAnsi="Times New Roman" w:cs="Times New Roman"/>
+          <w:sz w:val="28"/>
+          <w:szCs w:val="28"/>
+          <w:u w:val="single"/>
+        </w:rPr>
+        <w:br w:type="page"/>
+      </w:r>
+    </w:p>
+    <w:p>
+      <w:pPr>
+        <w:ind w:left="1" w:firstLine="0"/>
+        <w:contextualSpacing/>
+        <w:rPr>
+          <w:rFonts w:ascii="Times New Roman" w:hAnsi="Times New Roman" w:cs="Times New Roman"/>
+          <w:sz w:val="28"/>
+          <w:szCs w:val="28"/>
+          <w:u w:val="single"/>
+        </w:rPr>
+      </w:pPr>
+      <w:r>
+        <w:rPr>
+          <w:rFonts w:ascii="Times New Roman" w:hAnsi="Times New Roman" w:cs="Times New Roman"/>
+          <w:sz w:val="28"/>
+          <w:szCs w:val="28"/>
+          <w:u w:val="single"/>
+        </w:rPr>
+        <w:lastRenderedPageBreak/>
+        <w:t xml:space="preserve">2.1 </w:t>
+      </w:r>
+      <w:r>
+        <w:rPr>
+          <w:rFonts w:ascii="Times New Roman" w:hAnsi="Times New Roman" w:cs="Times New Roman"/>
+          <w:sz w:val="28"/>
+          <w:szCs w:val="28"/>
+          <w:u w:val="single"/>
+        </w:rPr>
+        <w:t>System Requirement</w:t>
+      </w:r>
+    </w:p>
+    <w:p>
+      <w:pPr>
+        <w:ind w:left="0" w:firstLine="0"/>
+        <w:contextualSpacing/>
+        <w:rPr>
+          <w:rFonts w:ascii="Times New Roman" w:hAnsi="Times New Roman" w:cs="Times New Roman"/>
+          <w:sz w:val="28"/>
+          <w:szCs w:val="28"/>
+        </w:rPr>
+      </w:pPr>
+    </w:p>
+    <w:p>
+      <w:pPr>
+        <w:spacing w:line="288" w:lineRule="auto"/>
+        <w:ind w:left="0" w:firstLine="0"/>
+        <w:contextualSpacing/>
+        <w:rPr>
+          <w:rFonts w:ascii="Times New Roman" w:hAnsi="Times New Roman" w:cs="Times New Roman"/>
+          <w:sz w:val="28"/>
+          <w:szCs w:val="28"/>
+        </w:rPr>
+      </w:pPr>
+      <w:r>
+        <w:rPr>
+          <w:rFonts w:ascii="Times New Roman" w:hAnsi="Times New Roman" w:cs="Times New Roman"/>
+          <w:sz w:val="28"/>
+          <w:szCs w:val="28"/>
+        </w:rPr>
+        <w:t>Befor</w:t>
+      </w:r>
+      <w:r>
+        <w:rPr>
+          <w:rFonts w:ascii="Times New Roman" w:hAnsi="Times New Roman" w:cs="Times New Roman"/>
+          <w:sz w:val="28"/>
+          <w:szCs w:val="28"/>
+        </w:rPr>
+        <w:t>e installing the Image Processing Tool application</w:t>
+      </w:r>
+      <w:r>
+        <w:rPr>
+          <w:rFonts w:ascii="Times New Roman" w:hAnsi="Times New Roman" w:cs="Times New Roman"/>
+          <w:sz w:val="28"/>
+          <w:szCs w:val="28"/>
+        </w:rPr>
+        <w:t xml:space="preserve"> please ensure that your system meets the following requirements.</w:t>
+      </w:r>
+    </w:p>
+    <w:p>
+      <w:pPr>
+        <w:spacing w:line="288" w:lineRule="auto"/>
+        <w:ind w:left="0" w:firstLine="0"/>
+        <w:contextualSpacing/>
+        <w:rPr>
+          <w:rFonts w:ascii="Times New Roman" w:hAnsi="Times New Roman" w:cs="Times New Roman"/>
+          <w:sz w:val="28"/>
+          <w:szCs w:val="28"/>
+        </w:rPr>
+      </w:pPr>
+    </w:p>
+    <w:p>
+      <w:pPr>
+        <w:spacing w:line="288" w:lineRule="auto"/>
+        <w:ind w:left="0" w:firstLine="0"/>
+        <w:contextualSpacing/>
+        <w:rPr>
+          <w:rFonts w:ascii="Times New Roman" w:hAnsi="Times New Roman" w:cs="Times New Roman"/>
+          <w:sz w:val="28"/>
+          <w:szCs w:val="28"/>
+        </w:rPr>
+      </w:pPr>
+      <w:r>
+        <w:rPr>
+          <w:rFonts w:ascii="Times New Roman" w:hAnsi="Times New Roman" w:cs="Times New Roman"/>
+          <w:sz w:val="28"/>
+          <w:szCs w:val="28"/>
+        </w:rPr>
+        <w:tab/>
+        <w:t xml:space="preserve">- </w:t>
+      </w:r>
+      <w:r>
+        <w:rPr>
+          <w:rFonts w:ascii="Times New Roman" w:hAnsi="Times New Roman" w:cs="Times New Roman"/>
+          <w:sz w:val="28"/>
+          <w:szCs w:val="28"/>
+        </w:rPr>
+        <w:t xml:space="preserve">Windows 7 </w:t>
+      </w:r>
+      <w:r>
+        <w:rPr>
+          <w:rFonts w:ascii="Times New Roman" w:hAnsi="Times New Roman" w:cs="Times New Roman"/>
+          <w:sz w:val="28"/>
+          <w:szCs w:val="28"/>
+        </w:rPr>
+        <w:t>Professional or newer</w:t>
+      </w:r>
+    </w:p>
+    <w:p>
+      <w:pPr>
+        <w:spacing w:line="288" w:lineRule="auto"/>
+        <w:ind w:left="0" w:firstLine="0"/>
+        <w:contextualSpacing/>
+        <w:rPr>
+          <w:rFonts w:ascii="Times New Roman" w:hAnsi="Times New Roman" w:cs="Times New Roman"/>
+          <w:sz w:val="28"/>
+          <w:szCs w:val="28"/>
+        </w:rPr>
+      </w:pPr>
+      <w:r>
+        <w:rPr>
+          <w:rFonts w:ascii="Times New Roman" w:hAnsi="Times New Roman" w:cs="Times New Roman"/>
+          <w:sz w:val="28"/>
+          <w:szCs w:val="28"/>
+        </w:rPr>
+        <w:tab/>
+        <w:t xml:space="preserve">- </w:t>
+      </w:r>
+      <w:r>
+        <w:rPr>
+          <w:rFonts w:ascii="Times New Roman" w:hAnsi="Times New Roman" w:cs="Times New Roman"/>
+          <w:sz w:val="28"/>
+          <w:szCs w:val="28"/>
+        </w:rPr>
+        <w:t>Excel or spreadsheet application</w:t>
+      </w:r>
+    </w:p>
+    <w:p>
+      <w:pPr>
+        <w:spacing w:line="288" w:lineRule="auto"/>
+        <w:ind w:left="0" w:firstLine="0"/>
+        <w:contextualSpacing/>
+        <w:rPr>
+          <w:rFonts w:ascii="Times New Roman" w:hAnsi="Times New Roman" w:cs="Times New Roman"/>
+          <w:sz w:val="28"/>
+          <w:szCs w:val="28"/>
+          <w:u w:val="single"/>
+        </w:rPr>
+      </w:pPr>
+    </w:p>
+    <w:p>
+      <w:pPr>
+        <w:spacing w:line="288" w:lineRule="auto"/>
+        <w:ind w:left="0" w:firstLine="0"/>
+        <w:contextualSpacing/>
+        <w:rPr>
+          <w:rFonts w:ascii="Times New Roman" w:hAnsi="Times New Roman" w:cs="Times New Roman"/>
+          <w:sz w:val="28"/>
+          <w:szCs w:val="28"/>
+          <w:u w:val="single"/>
+        </w:rPr>
+      </w:pPr>
+      <w:r>
+        <w:rPr>
+          <w:rFonts w:ascii="Times New Roman" w:hAnsi="Times New Roman" w:cs="Times New Roman"/>
+          <w:sz w:val="28"/>
+          <w:szCs w:val="28"/>
+          <w:u w:val="single"/>
+        </w:rPr>
+        <w:t xml:space="preserve">2.2 </w:t>
+      </w:r>
+      <w:r>
+        <w:rPr>
+          <w:rFonts w:ascii="Times New Roman" w:hAnsi="Times New Roman" w:cs="Times New Roman"/>
+          <w:sz w:val="28"/>
+          <w:szCs w:val="28"/>
+          <w:u w:val="single"/>
+        </w:rPr>
+        <w:t>System Installation</w:t>
+      </w:r>
+    </w:p>
+    <w:p>
+      <w:pPr>
+        <w:spacing w:line="288" w:lineRule="auto"/>
+        <w:ind w:left="0" w:firstLine="0"/>
+        <w:contextualSpacing/>
+        <w:rPr>
+          <w:rFonts w:ascii="Times New Roman" w:hAnsi="Times New Roman" w:cs="Times New Roman"/>
+          <w:sz w:val="28"/>
+          <w:szCs w:val="28"/>
+        </w:rPr>
+      </w:pPr>
+    </w:p>
+    <w:p>
+      <w:pPr>
+        <w:spacing w:line="288" w:lineRule="auto"/>
+        <w:ind w:left="0" w:firstLine="0"/>
+        <w:contextualSpacing/>
+        <w:rPr>
+          <w:rFonts w:ascii="Times New Roman" w:hAnsi="Times New Roman" w:cs="Times New Roman"/>
+          <w:sz w:val="28"/>
+          <w:szCs w:val="28"/>
+        </w:rPr>
+      </w:pPr>
+      <w:r>
+        <w:rPr>
+          <w:rFonts w:ascii="Times New Roman" w:hAnsi="Times New Roman" w:cs="Times New Roman"/>
+          <w:sz w:val="28"/>
+          <w:szCs w:val="28"/>
+        </w:rPr>
+        <w:t>How to install the Image Processing Tool application:</w:t>
+      </w:r>
+    </w:p>
+    <w:p>
+      <w:pPr>
         <w:pStyle w:val="ListParagraph"/>
         <w:numPr>
           <w:ilvl w:val="0"/>
-          <w:numId w:val="1"/>
+          <w:numId w:val="13"/>
         </w:numPr>
-        <w:tabs>
-          <w:tab w:val="right" w:leader="dot" w:pos="8640"/>
-          <w:tab w:val="right" w:leader="dot" w:pos="9360"/>
-        </w:tabs>
-        <w:rPr>
-          <w:sz w:val="28"/>
-          <w:szCs w:val="28"/>
-        </w:rPr>
-      </w:pPr>
-      <w:r>
-        <w:rPr>
-          <w:sz w:val="28"/>
-          <w:szCs w:val="28"/>
-        </w:rPr>
-        <w:t>Conclusion</w:t>
-      </w:r>
-      <w:r>
-        <w:rPr>
-          <w:sz w:val="28"/>
-          <w:szCs w:val="28"/>
-        </w:rPr>
-        <w:tab/>
-        <w:t>4</w:t>
-      </w:r>
-      <w:bookmarkStart w:id="0" w:name="_GoBack"/>
-      <w:bookmarkEnd w:id="0"/>
-    </w:p>
-    <w:p>
-      <w:pPr>
-        <w:contextualSpacing/>
-        <w:rPr>
-          <w:rFonts w:ascii="Times New Roman" w:hAnsi="Times New Roman" w:cs="Times New Roman"/>
-        </w:rPr>
-      </w:pPr>
-    </w:p>
-    <w:p>
-      <w:pPr>
-        <w:contextualSpacing/>
-        <w:rPr>
-          <w:rFonts w:ascii="Times New Roman" w:hAnsi="Times New Roman" w:cs="Times New Roman"/>
-        </w:rPr>
-      </w:pPr>
-    </w:p>
-    <w:p>
-      <w:pPr>
-        <w:contextualSpacing/>
-        <w:rPr>
-          <w:rFonts w:ascii="Times New Roman" w:hAnsi="Times New Roman" w:cs="Times New Roman"/>
-        </w:rPr>
-      </w:pPr>
-    </w:p>
-    <w:p>
-      <w:pPr>
-        <w:contextualSpacing/>
-        <w:rPr>
-          <w:rFonts w:ascii="Times New Roman" w:hAnsi="Times New Roman" w:cs="Times New Roman"/>
-        </w:rPr>
-      </w:pPr>
-    </w:p>
-    <w:p>
-      <w:pPr>
-        <w:contextualSpacing/>
-        <w:rPr>
-          <w:rFonts w:ascii="Times New Roman" w:hAnsi="Times New Roman" w:cs="Times New Roman"/>
-        </w:rPr>
-      </w:pPr>
-    </w:p>
-    <w:p>
-      <w:pPr>
-        <w:contextualSpacing/>
-        <w:rPr>
-          <w:rFonts w:ascii="Times New Roman" w:hAnsi="Times New Roman" w:cs="Times New Roman"/>
-        </w:rPr>
-      </w:pPr>
-    </w:p>
-    <w:p>
-      <w:pPr>
-        <w:contextualSpacing/>
-        <w:rPr>
-          <w:rFonts w:ascii="Times New Roman" w:hAnsi="Times New Roman" w:cs="Times New Roman"/>
-        </w:rPr>
-      </w:pPr>
-    </w:p>
-    <w:p>
-      <w:pPr>
-        <w:contextualSpacing/>
-        <w:rPr>
-          <w:rFonts w:ascii="Times New Roman" w:hAnsi="Times New Roman" w:cs="Times New Roman"/>
-        </w:rPr>
-      </w:pPr>
-    </w:p>
-    <w:p>
-      <w:pPr>
-        <w:contextualSpacing/>
-        <w:rPr>
-          <w:rFonts w:ascii="Times New Roman" w:hAnsi="Times New Roman" w:cs="Times New Roman"/>
-        </w:rPr>
-      </w:pPr>
-    </w:p>
-    <w:p>
-      <w:pPr>
-        <w:ind w:left="504"/>
-        <w:contextualSpacing/>
-        <w:rPr>
-          <w:rFonts w:ascii="Times New Roman" w:hAnsi="Times New Roman" w:cs="Times New Roman"/>
-          <w:sz w:val="32"/>
-          <w:szCs w:val="32"/>
-        </w:rPr>
-      </w:pPr>
-    </w:p>
-    <w:p>
-      <w:pPr>
-        <w:ind w:left="504"/>
-        <w:contextualSpacing/>
-        <w:rPr>
-          <w:rFonts w:ascii="Times New Roman" w:hAnsi="Times New Roman" w:cs="Times New Roman"/>
-          <w:sz w:val="32"/>
-          <w:szCs w:val="32"/>
-        </w:rPr>
-      </w:pPr>
+        <w:spacing w:line="288" w:lineRule="auto"/>
+        <w:rPr>
+          <w:sz w:val="28"/>
+          <w:szCs w:val="28"/>
+        </w:rPr>
+      </w:pPr>
+      <w:r>
+        <w:rPr>
+          <w:sz w:val="28"/>
+          <w:szCs w:val="28"/>
+        </w:rPr>
+        <w:t xml:space="preserve">Insert the disk into the drive </w:t>
+      </w:r>
+    </w:p>
+    <w:p>
+      <w:pPr>
+        <w:pStyle w:val="ListParagraph"/>
+        <w:numPr>
+          <w:ilvl w:val="0"/>
+          <w:numId w:val="13"/>
+        </w:numPr>
+        <w:spacing w:line="288" w:lineRule="auto"/>
+        <w:rPr>
+          <w:sz w:val="28"/>
+          <w:szCs w:val="28"/>
+        </w:rPr>
+      </w:pPr>
+      <w:r>
+        <w:rPr>
+          <w:sz w:val="28"/>
+          <w:szCs w:val="28"/>
+        </w:rPr>
+        <w:t xml:space="preserve">Copy </w:t>
+      </w:r>
+      <w:r>
+        <w:rPr>
+          <w:sz w:val="28"/>
+          <w:szCs w:val="28"/>
+        </w:rPr>
+        <w:t>the file labeled Image</w:t>
+      </w:r>
+      <w:r>
+        <w:rPr>
+          <w:sz w:val="28"/>
+          <w:szCs w:val="28"/>
+        </w:rPr>
+        <w:t>Processing</w:t>
+      </w:r>
+      <w:r>
+        <w:rPr>
+          <w:sz w:val="28"/>
+          <w:szCs w:val="28"/>
+        </w:rPr>
+        <w:t>Tool.exe onto the hard drive</w:t>
+      </w:r>
+    </w:p>
+    <w:p>
+      <w:pPr>
+        <w:pStyle w:val="ListParagraph"/>
+        <w:numPr>
+          <w:ilvl w:val="0"/>
+          <w:numId w:val="13"/>
+        </w:numPr>
+        <w:spacing w:line="288" w:lineRule="auto"/>
+        <w:rPr>
+          <w:sz w:val="28"/>
+          <w:szCs w:val="28"/>
+        </w:rPr>
+      </w:pPr>
+      <w:r>
+        <w:rPr>
+          <w:sz w:val="28"/>
+          <w:szCs w:val="28"/>
+        </w:rPr>
+        <w:t>Create a Shortcut to the ImageProcessor</w:t>
+      </w:r>
+      <w:r>
+        <w:rPr>
+          <w:sz w:val="28"/>
+          <w:szCs w:val="28"/>
+        </w:rPr>
+        <w:t>Tool</w:t>
+      </w:r>
+      <w:r>
+        <w:rPr>
+          <w:sz w:val="28"/>
+          <w:szCs w:val="28"/>
+        </w:rPr>
+        <w:t>.exe on your desktop by right clicking then sending to desktop as a shortcut</w:t>
+      </w:r>
+    </w:p>
+    <w:p>
+      <w:pPr>
+        <w:pStyle w:val="ListParagraph"/>
+        <w:numPr>
+          <w:ilvl w:val="0"/>
+          <w:numId w:val="13"/>
+        </w:numPr>
+        <w:spacing w:line="288" w:lineRule="auto"/>
+        <w:rPr>
+          <w:sz w:val="28"/>
+          <w:szCs w:val="28"/>
+        </w:rPr>
+      </w:pPr>
+      <w:r>
+        <w:rPr>
+          <w:sz w:val="28"/>
+          <w:szCs w:val="28"/>
+        </w:rPr>
+        <w:t>Double click the shortcut to run the Program</w:t>
+      </w:r>
     </w:p>
     <w:p>
       <w:pPr>
@@ -1267,51 +2238,305 @@
           <w:szCs w:val="32"/>
         </w:rPr>
       </w:pPr>
-    </w:p>
-    <w:p>
-      <w:pPr>
-        <w:ind w:left="0" w:firstLine="0"/>
-        <w:contextualSpacing/>
+      <w:r>
         <w:rPr>
           <w:rFonts w:ascii="Times New Roman" w:hAnsi="Times New Roman" w:cs="Times New Roman"/>
           <w:b/>
           <w:sz w:val="32"/>
           <w:szCs w:val="32"/>
         </w:rPr>
-      </w:pPr>
-    </w:p>
-    <w:p>
-      <w:pPr>
-        <w:ind w:left="0" w:firstLine="0"/>
-        <w:contextualSpacing/>
+        <w:t xml:space="preserve">3. </w:t>
+      </w:r>
+      <w:r>
         <w:rPr>
           <w:rFonts w:ascii="Times New Roman" w:hAnsi="Times New Roman" w:cs="Times New Roman"/>
           <w:b/>
           <w:sz w:val="32"/>
           <w:szCs w:val="32"/>
         </w:rPr>
-      </w:pPr>
-      <w:r>
+        <w:t>Getting Started</w:t>
+      </w:r>
+    </w:p>
+    <w:p>
+      <w:pPr>
+        <w:ind w:left="0" w:firstLine="0"/>
+        <w:contextualSpacing/>
+        <w:rPr>
+          <w:rFonts w:ascii="Times New Roman" w:hAnsi="Times New Roman" w:cs="Times New Roman"/>
+          <w:sz w:val="28"/>
+          <w:szCs w:val="28"/>
+        </w:rPr>
+      </w:pPr>
+    </w:p>
+    <w:p>
+      <w:pPr>
+        <w:ind w:left="0" w:firstLine="0"/>
+        <w:contextualSpacing/>
+        <w:rPr>
+          <w:rFonts w:ascii="Times New Roman" w:hAnsi="Times New Roman" w:cs="Times New Roman"/>
+          <w:sz w:val="28"/>
+          <w:szCs w:val="28"/>
+        </w:rPr>
+      </w:pPr>
+      <w:r>
+        <w:rPr>
+          <w:rFonts w:ascii="Times New Roman" w:hAnsi="Times New Roman" w:cs="Times New Roman"/>
+          <w:sz w:val="28"/>
+          <w:szCs w:val="28"/>
+        </w:rPr>
+        <w:t xml:space="preserve">The user will be informed </w:t>
+      </w:r>
+      <w:r>
+        <w:rPr>
+          <w:rFonts w:ascii="Times New Roman" w:hAnsi="Times New Roman" w:cs="Times New Roman"/>
+          <w:sz w:val="28"/>
+          <w:szCs w:val="28"/>
+        </w:rPr>
+        <w:t>how to</w:t>
+      </w:r>
+      <w:r>
+        <w:rPr>
+          <w:rFonts w:ascii="Times New Roman" w:hAnsi="Times New Roman" w:cs="Times New Roman"/>
+          <w:sz w:val="28"/>
+          <w:szCs w:val="28"/>
+        </w:rPr>
+        <w:t xml:space="preserve"> get started </w:t>
+      </w:r>
+      <w:r>
+        <w:rPr>
+          <w:rFonts w:ascii="Times New Roman" w:hAnsi="Times New Roman" w:cs="Times New Roman"/>
+          <w:sz w:val="28"/>
+          <w:szCs w:val="28"/>
+        </w:rPr>
+        <w:t>using</w:t>
+      </w:r>
+      <w:r>
+        <w:rPr>
+          <w:rFonts w:ascii="Times New Roman" w:hAnsi="Times New Roman" w:cs="Times New Roman"/>
+          <w:sz w:val="28"/>
+          <w:szCs w:val="28"/>
+        </w:rPr>
+        <w:t xml:space="preserve"> the application.</w:t>
+      </w:r>
+    </w:p>
+    <w:p>
+      <w:pPr>
+        <w:ind w:left="0" w:firstLine="0"/>
+        <w:contextualSpacing/>
+        <w:rPr>
+          <w:rFonts w:ascii="Times New Roman" w:hAnsi="Times New Roman" w:cs="Times New Roman"/>
+          <w:sz w:val="28"/>
+          <w:szCs w:val="28"/>
+        </w:rPr>
+      </w:pPr>
+    </w:p>
+    <w:p>
+      <w:pPr>
+        <w:ind w:left="0" w:firstLine="0"/>
+        <w:contextualSpacing/>
+        <w:rPr>
+          <w:rFonts w:ascii="Times New Roman" w:hAnsi="Times New Roman" w:cs="Times New Roman"/>
+          <w:sz w:val="28"/>
+          <w:szCs w:val="28"/>
+          <w:u w:val="single"/>
+        </w:rPr>
+      </w:pPr>
+      <w:r>
+        <w:rPr>
+          <w:rFonts w:ascii="Times New Roman" w:hAnsi="Times New Roman" w:cs="Times New Roman"/>
+          <w:sz w:val="28"/>
+          <w:szCs w:val="28"/>
+          <w:u w:val="single"/>
+        </w:rPr>
+        <w:t>3.1 Running Application</w:t>
+      </w:r>
+    </w:p>
+    <w:p>
+      <w:pPr>
+        <w:ind w:left="0" w:firstLine="0"/>
+        <w:contextualSpacing/>
+        <w:rPr>
+          <w:rFonts w:ascii="Times New Roman" w:hAnsi="Times New Roman" w:cs="Times New Roman"/>
+          <w:sz w:val="28"/>
+          <w:szCs w:val="28"/>
+        </w:rPr>
+      </w:pPr>
+    </w:p>
+    <w:p>
+      <w:pPr>
+        <w:ind w:left="0" w:firstLine="0"/>
+        <w:contextualSpacing/>
+        <w:rPr>
+          <w:rFonts w:ascii="Times New Roman" w:hAnsi="Times New Roman" w:cs="Times New Roman"/>
+          <w:sz w:val="28"/>
+          <w:szCs w:val="28"/>
+        </w:rPr>
+      </w:pPr>
+      <w:r>
+        <w:rPr>
+          <w:rFonts w:ascii="Times New Roman" w:hAnsi="Times New Roman" w:cs="Times New Roman"/>
+          <w:sz w:val="28"/>
+          <w:szCs w:val="28"/>
+        </w:rPr>
+        <w:t>Double click on the ImageProcessing</w:t>
+      </w:r>
+      <w:r>
+        <w:rPr>
+          <w:rFonts w:ascii="Times New Roman" w:hAnsi="Times New Roman" w:cs="Times New Roman"/>
+          <w:sz w:val="28"/>
+          <w:szCs w:val="28"/>
+        </w:rPr>
+        <w:t>Tool</w:t>
+      </w:r>
+      <w:r>
+        <w:rPr>
+          <w:rFonts w:ascii="Times New Roman" w:hAnsi="Times New Roman" w:cs="Times New Roman"/>
+          <w:sz w:val="28"/>
+          <w:szCs w:val="28"/>
+        </w:rPr>
+        <w:t xml:space="preserve">.exe icon to </w:t>
+      </w:r>
+      <w:r>
+        <w:rPr>
+          <w:rFonts w:ascii="Times New Roman" w:hAnsi="Times New Roman" w:cs="Times New Roman"/>
+          <w:sz w:val="28"/>
+          <w:szCs w:val="28"/>
+        </w:rPr>
+        <w:t>open</w:t>
+      </w:r>
+      <w:r>
+        <w:rPr>
+          <w:rFonts w:ascii="Times New Roman" w:hAnsi="Times New Roman" w:cs="Times New Roman"/>
+          <w:sz w:val="28"/>
+          <w:szCs w:val="28"/>
+        </w:rPr>
+        <w:t xml:space="preserve"> the application.</w:t>
+      </w:r>
+    </w:p>
+    <w:p>
+      <w:pPr>
+        <w:ind w:left="0" w:firstLine="0"/>
+        <w:contextualSpacing/>
+        <w:rPr>
+          <w:rFonts w:ascii="Times New Roman" w:hAnsi="Times New Roman" w:cs="Times New Roman"/>
+          <w:sz w:val="28"/>
+          <w:szCs w:val="28"/>
+        </w:rPr>
+      </w:pPr>
+    </w:p>
+    <w:p>
+      <w:pPr>
+        <w:ind w:left="0" w:firstLine="0"/>
+        <w:contextualSpacing/>
+        <w:rPr>
+          <w:rFonts w:ascii="Times New Roman" w:hAnsi="Times New Roman" w:cs="Times New Roman"/>
+          <w:sz w:val="28"/>
+          <w:szCs w:val="28"/>
+          <w:u w:val="single"/>
+        </w:rPr>
+      </w:pPr>
+      <w:r>
+        <w:rPr>
+          <w:rFonts w:ascii="Times New Roman" w:hAnsi="Times New Roman" w:cs="Times New Roman"/>
+          <w:sz w:val="28"/>
+          <w:szCs w:val="28"/>
+          <w:u w:val="single"/>
+        </w:rPr>
+        <w:t>3.2 Navigating the User Interface</w:t>
+      </w:r>
+    </w:p>
+    <w:p>
+      <w:pPr>
+        <w:ind w:left="0" w:firstLine="0"/>
+        <w:contextualSpacing/>
+        <w:rPr>
+          <w:rFonts w:ascii="Times New Roman" w:hAnsi="Times New Roman" w:cs="Times New Roman"/>
+          <w:sz w:val="28"/>
+          <w:szCs w:val="28"/>
+          <w:u w:val="single"/>
+        </w:rPr>
+      </w:pPr>
+    </w:p>
+    <w:p>
+      <w:pPr>
+        <w:ind w:left="0" w:firstLine="0"/>
+        <w:contextualSpacing/>
+        <w:rPr>
+          <w:rFonts w:ascii="Times New Roman" w:hAnsi="Times New Roman" w:cs="Times New Roman"/>
+          <w:sz w:val="28"/>
+          <w:szCs w:val="28"/>
+        </w:rPr>
+      </w:pPr>
+      <w:r>
+        <w:rPr>
+          <w:rFonts w:ascii="Times New Roman" w:hAnsi="Times New Roman" w:cs="Times New Roman"/>
+          <w:sz w:val="28"/>
+          <w:szCs w:val="28"/>
+        </w:rPr>
+        <w:t xml:space="preserve">There is a single form that will let the user Load the folder of images, </w:t>
+      </w:r>
+      <w:r>
+        <w:rPr>
+          <w:rFonts w:ascii="Times New Roman" w:hAnsi="Times New Roman" w:cs="Times New Roman"/>
+          <w:sz w:val="28"/>
+          <w:szCs w:val="28"/>
+        </w:rPr>
+        <w:t>enter the required inputs, calibrate the process images, finally run the complete data set. The program will generate a E</w:t>
+      </w:r>
+      <w:r>
+        <w:rPr>
+          <w:rFonts w:ascii="Times New Roman" w:hAnsi="Times New Roman" w:cs="Times New Roman"/>
+          <w:sz w:val="28"/>
+          <w:szCs w:val="28"/>
+        </w:rPr>
+        <w:t>xcel file that will let</w:t>
+      </w:r>
+      <w:r>
+        <w:rPr>
+          <w:rFonts w:ascii="Times New Roman" w:hAnsi="Times New Roman" w:cs="Times New Roman"/>
+          <w:sz w:val="28"/>
+          <w:szCs w:val="28"/>
+        </w:rPr>
+        <w:t xml:space="preserve"> the user save and renamed. </w:t>
+      </w:r>
+      <w:r>
+        <w:rPr>
+          <w:rFonts w:ascii="Times New Roman" w:hAnsi="Times New Roman" w:cs="Times New Roman"/>
+          <w:sz w:val="28"/>
+          <w:szCs w:val="28"/>
+        </w:rPr>
+        <w:t xml:space="preserve"> </w:t>
+      </w:r>
+      <w:r>
+        <w:rPr>
+          <w:rFonts w:ascii="Times New Roman" w:hAnsi="Times New Roman" w:cs="Times New Roman"/>
+          <w:sz w:val="28"/>
+          <w:szCs w:val="28"/>
+        </w:rPr>
+        <w:br w:type="page"/>
+      </w:r>
+    </w:p>
+    <w:p>
+      <w:pPr>
+        <w:ind w:left="0" w:firstLine="0"/>
+        <w:contextualSpacing/>
         <w:rPr>
           <w:rFonts w:ascii="Times New Roman" w:hAnsi="Times New Roman" w:cs="Times New Roman"/>
           <w:b/>
           <w:sz w:val="32"/>
           <w:szCs w:val="32"/>
         </w:rPr>
-        <w:br w:type="page"/>
-      </w:r>
-    </w:p>
-    <w:p>
-      <w:pPr>
-        <w:ind w:left="0" w:firstLine="0"/>
-        <w:contextualSpacing/>
+      </w:pPr>
+      <w:r>
         <w:rPr>
           <w:rFonts w:ascii="Times New Roman" w:hAnsi="Times New Roman" w:cs="Times New Roman"/>
           <w:b/>
           <w:sz w:val="32"/>
           <w:szCs w:val="32"/>
         </w:rPr>
-      </w:pPr>
+        <w:lastRenderedPageBreak/>
+        <w:t>4</w:t>
+      </w:r>
       <w:r>
         <w:rPr>
           <w:rFonts w:ascii="Times New Roman" w:hAnsi="Times New Roman" w:cs="Times New Roman"/>
@@ -1319,481 +2544,68 @@
           <w:sz w:val="32"/>
           <w:szCs w:val="32"/>
         </w:rPr>
-        <w:lastRenderedPageBreak/>
-        <w:t>1. Introduction/Overview</w:t>
-      </w:r>
-    </w:p>
-    <w:p>
-      <w:pPr>
-        <w:ind w:left="0" w:firstLine="0"/>
-        <w:contextualSpacing/>
-        <w:rPr>
-          <w:rFonts w:ascii="Times New Roman" w:hAnsi="Times New Roman" w:cs="Times New Roman"/>
-          <w:sz w:val="28"/>
-          <w:szCs w:val="28"/>
-        </w:rPr>
-      </w:pPr>
-    </w:p>
-    <w:p>
-      <w:pPr>
-        <w:tabs>
-          <w:tab w:val="left" w:pos="6980"/>
-        </w:tabs>
-        <w:ind w:left="0" w:firstLine="0"/>
-        <w:contextualSpacing/>
-        <w:rPr>
-          <w:rFonts w:ascii="Times New Roman" w:hAnsi="Times New Roman" w:cs="Times New Roman"/>
-          <w:sz w:val="28"/>
-          <w:szCs w:val="28"/>
-        </w:rPr>
-      </w:pPr>
-      <w:r>
-        <w:rPr>
-          <w:rFonts w:ascii="Times New Roman" w:hAnsi="Times New Roman" w:cs="Times New Roman"/>
-          <w:sz w:val="28"/>
-          <w:szCs w:val="28"/>
-        </w:rPr>
-        <w:t>This is User Manual will teach the user how to use the Image Processing application.</w:t>
-      </w:r>
-      <w:r>
-        <w:rPr>
-          <w:rFonts w:ascii="Times New Roman" w:hAnsi="Times New Roman" w:cs="Times New Roman"/>
-          <w:sz w:val="28"/>
-          <w:szCs w:val="28"/>
-        </w:rPr>
-        <w:tab/>
-      </w:r>
-    </w:p>
-    <w:p>
-      <w:pPr>
-        <w:ind w:left="2" w:firstLine="0"/>
-        <w:contextualSpacing/>
-        <w:rPr>
-          <w:rFonts w:ascii="Times New Roman" w:hAnsi="Times New Roman" w:cs="Times New Roman"/>
-          <w:sz w:val="28"/>
-          <w:szCs w:val="28"/>
-          <w:u w:val="single"/>
-        </w:rPr>
-      </w:pPr>
-    </w:p>
-    <w:p>
-      <w:pPr>
-        <w:ind w:left="2" w:firstLine="0"/>
-        <w:contextualSpacing/>
-        <w:rPr>
-          <w:rFonts w:ascii="Times New Roman" w:hAnsi="Times New Roman" w:cs="Times New Roman"/>
-          <w:sz w:val="28"/>
-          <w:szCs w:val="28"/>
-          <w:u w:val="single"/>
-        </w:rPr>
-      </w:pPr>
-      <w:r>
-        <w:rPr>
-          <w:rFonts w:ascii="Times New Roman" w:hAnsi="Times New Roman" w:cs="Times New Roman"/>
-          <w:sz w:val="28"/>
-          <w:szCs w:val="28"/>
-          <w:u w:val="single"/>
-        </w:rPr>
-        <w:t xml:space="preserve">1.1 </w:t>
-      </w:r>
-      <w:r>
-        <w:rPr>
-          <w:rFonts w:ascii="Times New Roman" w:hAnsi="Times New Roman" w:cs="Times New Roman"/>
-          <w:sz w:val="28"/>
-          <w:szCs w:val="28"/>
-          <w:u w:val="single"/>
-        </w:rPr>
-        <w:t xml:space="preserve">Purpose of </w:t>
-      </w:r>
-      <w:r>
-        <w:rPr>
-          <w:rFonts w:ascii="Times New Roman" w:hAnsi="Times New Roman" w:cs="Times New Roman"/>
-          <w:sz w:val="28"/>
-          <w:szCs w:val="28"/>
-          <w:u w:val="single"/>
-        </w:rPr>
-        <w:t>User Manual</w:t>
-      </w:r>
-    </w:p>
-    <w:p>
-      <w:pPr>
-        <w:tabs>
-          <w:tab w:val="left" w:pos="6980"/>
-        </w:tabs>
-        <w:ind w:left="1" w:firstLine="0"/>
-        <w:contextualSpacing/>
-        <w:rPr>
-          <w:rFonts w:ascii="Times New Roman" w:hAnsi="Times New Roman" w:cs="Times New Roman"/>
-          <w:sz w:val="28"/>
-          <w:szCs w:val="28"/>
-        </w:rPr>
-      </w:pPr>
-    </w:p>
-    <w:p>
-      <w:pPr>
-        <w:tabs>
-          <w:tab w:val="left" w:pos="1192"/>
-        </w:tabs>
-        <w:ind w:left="0" w:firstLine="0"/>
-        <w:contextualSpacing/>
-        <w:rPr>
-          <w:rFonts w:ascii="Times New Roman" w:hAnsi="Times New Roman" w:cs="Times New Roman"/>
-          <w:sz w:val="28"/>
-          <w:szCs w:val="28"/>
-        </w:rPr>
-      </w:pPr>
-      <w:r>
-        <w:rPr>
-          <w:rFonts w:ascii="Times New Roman" w:hAnsi="Times New Roman" w:cs="Times New Roman"/>
-          <w:sz w:val="28"/>
-          <w:szCs w:val="28"/>
-        </w:rPr>
-        <w:t>The purpose of this document is to provide the users of the image processor with information on how to install, run, use and possibly troubleshoot the provided software.</w:t>
-      </w:r>
-    </w:p>
-    <w:p>
-      <w:pPr>
-        <w:ind w:left="0" w:firstLine="0"/>
-        <w:contextualSpacing/>
-        <w:rPr>
-          <w:rFonts w:ascii="Times New Roman" w:hAnsi="Times New Roman" w:cs="Times New Roman"/>
-          <w:sz w:val="28"/>
-          <w:szCs w:val="28"/>
-        </w:rPr>
-      </w:pPr>
-    </w:p>
-    <w:p>
-      <w:pPr>
-        <w:ind w:left="0" w:firstLine="0"/>
-        <w:contextualSpacing/>
-        <w:rPr>
-          <w:rFonts w:ascii="Times New Roman" w:hAnsi="Times New Roman" w:cs="Times New Roman"/>
-          <w:sz w:val="28"/>
-          <w:szCs w:val="28"/>
-          <w:u w:val="single"/>
-        </w:rPr>
-      </w:pPr>
-      <w:r>
-        <w:rPr>
-          <w:rFonts w:ascii="Times New Roman" w:hAnsi="Times New Roman" w:cs="Times New Roman"/>
-          <w:sz w:val="28"/>
-          <w:szCs w:val="28"/>
-          <w:u w:val="single"/>
-        </w:rPr>
-        <w:t xml:space="preserve">1.2 </w:t>
-      </w:r>
-      <w:r>
-        <w:rPr>
-          <w:rFonts w:ascii="Times New Roman" w:hAnsi="Times New Roman" w:cs="Times New Roman"/>
-          <w:sz w:val="28"/>
-          <w:szCs w:val="28"/>
-          <w:u w:val="single"/>
-        </w:rPr>
-        <w:t>Purpose of Software</w:t>
-      </w:r>
-    </w:p>
-    <w:p>
-      <w:pPr>
-        <w:ind w:left="0" w:firstLine="0"/>
-        <w:contextualSpacing/>
-        <w:rPr>
-          <w:rFonts w:ascii="Times New Roman" w:hAnsi="Times New Roman" w:cs="Times New Roman"/>
-          <w:sz w:val="28"/>
-          <w:szCs w:val="28"/>
-          <w:u w:val="single"/>
-        </w:rPr>
-      </w:pPr>
-    </w:p>
-    <w:p>
-      <w:pPr>
-        <w:ind w:left="0" w:firstLine="0"/>
-        <w:contextualSpacing/>
-        <w:rPr>
-          <w:rFonts w:ascii="Times New Roman" w:hAnsi="Times New Roman" w:cs="Times New Roman"/>
-          <w:sz w:val="28"/>
-          <w:szCs w:val="28"/>
-        </w:rPr>
-      </w:pPr>
-      <w:r>
-        <w:rPr>
-          <w:rFonts w:ascii="Times New Roman" w:hAnsi="Times New Roman" w:cs="Times New Roman"/>
-          <w:sz w:val="28"/>
-          <w:szCs w:val="28"/>
-        </w:rPr>
-        <w:t>The scope comprises what we intend to implement and nothing more.</w:t>
-      </w:r>
-      <w:r>
-        <w:rPr>
-          <w:rFonts w:ascii="Times New Roman" w:hAnsi="Times New Roman" w:cs="Times New Roman"/>
-          <w:sz w:val="28"/>
-          <w:szCs w:val="28"/>
-        </w:rPr>
-        <w:t xml:space="preserve"> The software's current capacity is to efficiently track a drop of liquid</w:t>
-      </w:r>
-      <w:r>
-        <w:rPr>
-          <w:rFonts w:ascii="Times New Roman" w:hAnsi="Times New Roman" w:cs="Times New Roman"/>
-          <w:sz w:val="28"/>
-          <w:szCs w:val="28"/>
-        </w:rPr>
-        <w:t xml:space="preserve"> and record measurements</w:t>
-      </w:r>
-      <w:r>
-        <w:rPr>
-          <w:rFonts w:ascii="Times New Roman" w:hAnsi="Times New Roman" w:cs="Times New Roman"/>
-          <w:sz w:val="28"/>
-          <w:szCs w:val="28"/>
-        </w:rPr>
-        <w:t xml:space="preserve"> through images gathered from a high speed camera as it falls from an injection needle and travels along a ratchet surface. </w:t>
-      </w:r>
-    </w:p>
-    <w:p>
-      <w:pPr>
-        <w:ind w:left="0" w:firstLine="0"/>
-        <w:contextualSpacing/>
-        <w:rPr>
-          <w:rFonts w:ascii="Times New Roman" w:hAnsi="Times New Roman" w:cs="Times New Roman"/>
-          <w:sz w:val="28"/>
-          <w:szCs w:val="28"/>
-        </w:rPr>
-      </w:pPr>
-    </w:p>
-    <w:p>
-      <w:pPr>
-        <w:ind w:left="0" w:firstLine="0"/>
-        <w:contextualSpacing/>
-        <w:rPr>
-          <w:rFonts w:ascii="Times New Roman" w:hAnsi="Times New Roman" w:cs="Times New Roman"/>
-          <w:sz w:val="28"/>
-          <w:szCs w:val="28"/>
-          <w:u w:val="single"/>
-        </w:rPr>
-      </w:pPr>
-      <w:r>
-        <w:rPr>
-          <w:rFonts w:ascii="Times New Roman" w:hAnsi="Times New Roman" w:cs="Times New Roman"/>
-          <w:sz w:val="28"/>
-          <w:szCs w:val="28"/>
-          <w:u w:val="single"/>
-        </w:rPr>
-        <w:t xml:space="preserve">1.3 </w:t>
-      </w:r>
-      <w:r>
-        <w:rPr>
-          <w:rFonts w:ascii="Times New Roman" w:hAnsi="Times New Roman" w:cs="Times New Roman"/>
-          <w:sz w:val="28"/>
-          <w:szCs w:val="28"/>
-          <w:u w:val="single"/>
-        </w:rPr>
-        <w:t>Applicability</w:t>
-      </w:r>
-    </w:p>
-    <w:p>
-      <w:pPr>
-        <w:ind w:left="0" w:firstLine="0"/>
-        <w:contextualSpacing/>
-        <w:rPr>
-          <w:rFonts w:ascii="Times New Roman" w:hAnsi="Times New Roman" w:cs="Times New Roman"/>
-          <w:sz w:val="28"/>
-          <w:szCs w:val="28"/>
-        </w:rPr>
-      </w:pPr>
-    </w:p>
-    <w:p>
-      <w:pPr>
-        <w:ind w:left="0" w:firstLine="0"/>
-        <w:contextualSpacing/>
-        <w:rPr>
-          <w:rFonts w:ascii="Times New Roman" w:hAnsi="Times New Roman" w:cs="Times New Roman"/>
-          <w:sz w:val="28"/>
-          <w:szCs w:val="28"/>
-        </w:rPr>
-      </w:pPr>
-      <w:r>
-        <w:rPr>
-          <w:rFonts w:ascii="Times New Roman" w:hAnsi="Times New Roman" w:cs="Times New Roman"/>
-          <w:sz w:val="28"/>
-          <w:szCs w:val="28"/>
-        </w:rPr>
-        <w:t>The User manual applies only to the Image Processing 2.0 supplied by the A-Team.</w:t>
-      </w:r>
-    </w:p>
-    <w:p>
-      <w:pPr>
-        <w:ind w:left="0" w:firstLine="0"/>
-        <w:contextualSpacing/>
-        <w:rPr>
-          <w:rFonts w:ascii="Times New Roman" w:hAnsi="Times New Roman" w:cs="Times New Roman"/>
-          <w:sz w:val="28"/>
-          <w:szCs w:val="28"/>
-        </w:rPr>
-      </w:pPr>
-    </w:p>
-    <w:p>
-      <w:pPr>
-        <w:ind w:left="0" w:firstLine="0"/>
-        <w:contextualSpacing/>
-        <w:rPr>
-          <w:rFonts w:ascii="Times New Roman" w:hAnsi="Times New Roman" w:cs="Times New Roman"/>
-          <w:sz w:val="28"/>
-          <w:szCs w:val="28"/>
-          <w:u w:val="single"/>
-        </w:rPr>
-      </w:pPr>
-      <w:r>
-        <w:rPr>
-          <w:rFonts w:ascii="Times New Roman" w:hAnsi="Times New Roman" w:cs="Times New Roman"/>
-          <w:sz w:val="28"/>
-          <w:szCs w:val="28"/>
-          <w:u w:val="single"/>
-        </w:rPr>
-        <w:t>1.4 Users</w:t>
-      </w:r>
-    </w:p>
-    <w:p>
-      <w:pPr>
-        <w:ind w:left="0" w:firstLine="0"/>
-        <w:contextualSpacing/>
-        <w:rPr>
-          <w:rFonts w:ascii="Times New Roman" w:hAnsi="Times New Roman" w:cs="Times New Roman"/>
-          <w:sz w:val="28"/>
-          <w:szCs w:val="28"/>
-        </w:rPr>
-      </w:pPr>
-    </w:p>
-    <w:p>
-      <w:pPr>
-        <w:ind w:left="0" w:firstLine="0"/>
-        <w:contextualSpacing/>
-        <w:rPr>
-          <w:rFonts w:ascii="Times New Roman" w:hAnsi="Times New Roman" w:cs="Times New Roman"/>
-          <w:sz w:val="28"/>
-          <w:szCs w:val="28"/>
-        </w:rPr>
-      </w:pPr>
-      <w:r>
-        <w:rPr>
-          <w:rFonts w:ascii="Times New Roman" w:hAnsi="Times New Roman" w:cs="Times New Roman"/>
-          <w:sz w:val="28"/>
-          <w:szCs w:val="28"/>
-        </w:rPr>
-        <w:t xml:space="preserve">The users of this document will be researchers involved in tracking the motion of a droplet as it falls onto a ratcheted surface. The group of researchers who will be using this software includes but is not limited to: Dr. Ok and Dr. </w:t>
-      </w:r>
-      <w:proofErr w:type="spellStart"/>
-      <w:r>
-        <w:rPr>
-          <w:rFonts w:ascii="Times New Roman" w:hAnsi="Times New Roman" w:cs="Times New Roman"/>
-          <w:sz w:val="28"/>
-          <w:szCs w:val="28"/>
-        </w:rPr>
-        <w:t>Guo</w:t>
-      </w:r>
-      <w:proofErr w:type="spellEnd"/>
-      <w:r>
-        <w:rPr>
-          <w:rFonts w:ascii="Times New Roman" w:hAnsi="Times New Roman" w:cs="Times New Roman"/>
-          <w:sz w:val="28"/>
-          <w:szCs w:val="28"/>
-        </w:rPr>
-        <w:t>.</w:t>
-      </w:r>
-    </w:p>
-    <w:p>
-      <w:pPr>
-        <w:tabs>
-          <w:tab w:val="left" w:pos="1316"/>
-        </w:tabs>
-        <w:ind w:left="0" w:firstLine="0"/>
-        <w:contextualSpacing/>
-        <w:rPr>
-          <w:rFonts w:ascii="Times New Roman" w:hAnsi="Times New Roman" w:cs="Times New Roman"/>
-          <w:sz w:val="28"/>
-          <w:szCs w:val="28"/>
-        </w:rPr>
-      </w:pPr>
-      <w:r>
-        <w:rPr>
-          <w:rFonts w:ascii="Times New Roman" w:hAnsi="Times New Roman" w:cs="Times New Roman"/>
-          <w:sz w:val="28"/>
-          <w:szCs w:val="28"/>
-        </w:rPr>
-        <w:tab/>
-      </w:r>
-    </w:p>
-    <w:p>
-      <w:pPr>
-        <w:ind w:left="1" w:firstLine="0"/>
-        <w:contextualSpacing/>
-        <w:rPr>
-          <w:rFonts w:ascii="Times New Roman" w:hAnsi="Times New Roman" w:cs="Times New Roman"/>
-          <w:sz w:val="28"/>
-          <w:szCs w:val="28"/>
-        </w:rPr>
-      </w:pPr>
-    </w:p>
-    <w:p>
-      <w:pPr>
-        <w:ind w:left="1" w:firstLine="0"/>
-        <w:contextualSpacing/>
+        <w:t xml:space="preserve">. </w:t>
+      </w:r>
+      <w:r>
         <w:rPr>
           <w:rFonts w:ascii="Times New Roman" w:hAnsi="Times New Roman" w:cs="Times New Roman"/>
           <w:b/>
           <w:sz w:val="32"/>
           <w:szCs w:val="32"/>
         </w:rPr>
-      </w:pPr>
-      <w:r>
-        <w:rPr>
-          <w:rFonts w:ascii="Times New Roman" w:hAnsi="Times New Roman" w:cs="Times New Roman"/>
-          <w:b/>
-          <w:sz w:val="32"/>
-          <w:szCs w:val="32"/>
-        </w:rPr>
-        <w:t xml:space="preserve">2. </w:t>
-      </w:r>
-      <w:r>
-        <w:rPr>
-          <w:rFonts w:ascii="Times New Roman" w:hAnsi="Times New Roman" w:cs="Times New Roman"/>
-          <w:b/>
-          <w:sz w:val="32"/>
-          <w:szCs w:val="32"/>
-        </w:rPr>
-        <w:t>Installation</w:t>
-      </w:r>
-    </w:p>
-    <w:p>
-      <w:pPr>
-        <w:ind w:left="1" w:firstLine="0"/>
-        <w:contextualSpacing/>
-        <w:rPr>
-          <w:rFonts w:ascii="Times New Roman" w:hAnsi="Times New Roman" w:cs="Times New Roman"/>
-          <w:sz w:val="28"/>
-          <w:szCs w:val="28"/>
-        </w:rPr>
-      </w:pPr>
-    </w:p>
-    <w:p>
-      <w:pPr>
-        <w:ind w:left="1" w:firstLine="0"/>
-        <w:contextualSpacing/>
-        <w:rPr>
-          <w:rFonts w:ascii="Times New Roman" w:hAnsi="Times New Roman" w:cs="Times New Roman"/>
-          <w:sz w:val="28"/>
-          <w:szCs w:val="28"/>
-        </w:rPr>
-      </w:pPr>
-      <w:r>
-        <w:rPr>
-          <w:rFonts w:ascii="Times New Roman" w:hAnsi="Times New Roman" w:cs="Times New Roman"/>
-          <w:sz w:val="28"/>
-          <w:szCs w:val="28"/>
-        </w:rPr>
-        <w:t>Will inform the user what is needed and how to install the application.</w:t>
-      </w:r>
-    </w:p>
-    <w:p>
-      <w:pPr>
-        <w:ind w:left="1" w:firstLine="0"/>
+        <w:t>Processing Images</w:t>
+      </w:r>
+    </w:p>
+    <w:p>
+      <w:pPr>
+        <w:spacing w:line="288" w:lineRule="auto"/>
+        <w:ind w:left="0" w:firstLine="0"/>
+        <w:contextualSpacing/>
+        <w:rPr>
+          <w:rFonts w:ascii="Times New Roman" w:hAnsi="Times New Roman" w:cs="Times New Roman"/>
+          <w:sz w:val="28"/>
+          <w:szCs w:val="28"/>
+        </w:rPr>
+      </w:pPr>
+    </w:p>
+    <w:p>
+      <w:pPr>
+        <w:spacing w:line="288" w:lineRule="auto"/>
+        <w:ind w:left="0" w:firstLine="0"/>
+        <w:contextualSpacing/>
+        <w:rPr>
+          <w:rFonts w:ascii="Times New Roman" w:hAnsi="Times New Roman" w:cs="Times New Roman"/>
+          <w:sz w:val="28"/>
+          <w:szCs w:val="28"/>
+        </w:rPr>
+      </w:pPr>
+      <w:r>
+        <w:rPr>
+          <w:rFonts w:ascii="Times New Roman" w:hAnsi="Times New Roman" w:cs="Times New Roman"/>
+          <w:sz w:val="28"/>
+          <w:szCs w:val="28"/>
+        </w:rPr>
+        <w:t>This section is how to use the Image Processing Tool application step by step.</w:t>
+      </w:r>
+    </w:p>
+    <w:p>
+      <w:pPr>
+        <w:spacing w:line="288" w:lineRule="auto"/>
+        <w:ind w:left="0" w:firstLine="0"/>
+        <w:contextualSpacing/>
+        <w:rPr>
+          <w:rFonts w:ascii="Times New Roman" w:hAnsi="Times New Roman" w:cs="Times New Roman"/>
+          <w:sz w:val="28"/>
+          <w:szCs w:val="28"/>
+        </w:rPr>
+      </w:pPr>
+      <w:bookmarkStart w:id="0" w:name="_GoBack"/>
+      <w:bookmarkEnd w:id="0"/>
+    </w:p>
+    <w:p>
+      <w:pPr>
+        <w:spacing w:line="288" w:lineRule="auto"/>
+        <w:ind w:left="0" w:firstLine="0"/>
         <w:contextualSpacing/>
         <w:rPr>
           <w:rFonts w:ascii="Times New Roman" w:hAnsi="Times New Roman" w:cs="Times New Roman"/>
@@ -1802,27 +2614,140 @@
           <w:u w:val="single"/>
         </w:rPr>
       </w:pPr>
-    </w:p>
-    <w:p>
-      <w:pPr>
-        <w:ind w:left="1" w:firstLine="0"/>
-        <w:contextualSpacing/>
+      <w:r>
         <w:rPr>
           <w:rFonts w:ascii="Times New Roman" w:hAnsi="Times New Roman" w:cs="Times New Roman"/>
           <w:sz w:val="28"/>
           <w:szCs w:val="28"/>
           <w:u w:val="single"/>
         </w:rPr>
-      </w:pPr>
-      <w:r>
+        <w:t>4.1 Load Image Folder</w:t>
+      </w:r>
+    </w:p>
+    <w:p>
+      <w:pPr>
+        <w:spacing w:line="288" w:lineRule="auto"/>
+        <w:ind w:left="0" w:firstLine="0"/>
+        <w:contextualSpacing/>
+        <w:rPr>
+          <w:rFonts w:ascii="Times New Roman" w:hAnsi="Times New Roman" w:cs="Times New Roman"/>
+          <w:sz w:val="28"/>
+          <w:szCs w:val="28"/>
+        </w:rPr>
+      </w:pPr>
+    </w:p>
+    <w:p>
+      <w:pPr>
+        <w:spacing w:line="288" w:lineRule="auto"/>
+        <w:ind w:left="0" w:firstLine="0"/>
+        <w:contextualSpacing/>
+        <w:rPr>
+          <w:rFonts w:ascii="Times New Roman" w:hAnsi="Times New Roman" w:cs="Times New Roman"/>
+          <w:sz w:val="28"/>
+          <w:szCs w:val="28"/>
+        </w:rPr>
+      </w:pPr>
+      <w:r>
+        <w:rPr>
+          <w:rFonts w:ascii="Times New Roman" w:hAnsi="Times New Roman" w:cs="Times New Roman"/>
+          <w:sz w:val="28"/>
+          <w:szCs w:val="28"/>
+        </w:rPr>
+        <w:t>Click on the Load button to load the image folder.</w:t>
+      </w:r>
+    </w:p>
+    <w:p>
+      <w:pPr>
+        <w:spacing w:line="288" w:lineRule="auto"/>
+        <w:ind w:left="0" w:firstLine="0"/>
+        <w:contextualSpacing/>
+        <w:rPr>
+          <w:rFonts w:ascii="Times New Roman" w:hAnsi="Times New Roman" w:cs="Times New Roman"/>
+          <w:sz w:val="28"/>
+          <w:szCs w:val="28"/>
+        </w:rPr>
+      </w:pPr>
+      <w:r>
+        <w:rPr>
+          <w:rFonts w:ascii="Times New Roman" w:hAnsi="Times New Roman" w:cs="Times New Roman"/>
+          <w:noProof/>
+          <w:sz w:val="28"/>
+          <w:szCs w:val="28"/>
+        </w:rPr>
+        <w:drawing>
+          <wp:inline distT="0" distB="0" distL="0" distR="0" wp14:anchorId="149B323A" wp14:editId="7062F60A">
+            <wp:extent cx="5943600" cy="5454650"/>
+            <wp:effectExtent l="0" t="0" r="0" b="6350"/>
+            <wp:docPr id="1" name="Picture 1" descr="Macintosh HD:Users:watdahieu:Desktop:Software:IP:A Team Documents:Diagram:UI:IP-screen-load.png"/>
+            <wp:cNvGraphicFramePr>
+              <a:graphicFrameLocks xmlns:a="http://schemas.openxmlformats.org/drawingml/2006/main" noChangeAspect="1"/>
+            </wp:cNvGraphicFramePr>
+            <a:graphic xmlns:a="http://schemas.openxmlformats.org/drawingml/2006/main">
+              <a:graphicData uri="http://schemas.openxmlformats.org/drawingml/2006/picture">
+                <pic:pic xmlns:pic="http://schemas.openxmlformats.org/drawingml/2006/picture">
+                  <pic:nvPicPr>
+                    <pic:cNvPr id="0" name="Picture 1" descr="Macintosh HD:Users:watdahieu:Desktop:Software:IP:A Team Documents:Diagram:UI:IP-screen-load.png"/>
+                    <pic:cNvPicPr>
+                      <a:picLocks noChangeAspect="1" noChangeArrowheads="1"/>
+                    </pic:cNvPicPr>
+                  </pic:nvPicPr>
+                  <pic:blipFill>
+                    <a:blip r:embed="rId10">
+                      <a:extLst>
+                        <a:ext uri="{28A0092B-C50C-407E-A947-70E740481C1C}">
+                          <a14:useLocalDpi xmlns:a14="http://schemas.microsoft.com/office/drawing/2010/main" val="0"/>
+                        </a:ext>
+                      </a:extLst>
+                    </a:blip>
+                    <a:srcRect/>
+                    <a:stretch>
+                      <a:fillRect/>
+                    </a:stretch>
+                  </pic:blipFill>
+                  <pic:spPr bwMode="auto">
+                    <a:xfrm>
+                      <a:off x="0" y="0"/>
+                      <a:ext cx="5943600" cy="5454650"/>
+                    </a:xfrm>
+                    <a:prstGeom prst="rect">
+                      <a:avLst/>
+                    </a:prstGeom>
+                    <a:noFill/>
+                    <a:ln>
+                      <a:noFill/>
+                    </a:ln>
+                  </pic:spPr>
+                </pic:pic>
+              </a:graphicData>
+            </a:graphic>
+          </wp:inline>
+        </w:drawing>
+      </w:r>
+    </w:p>
+    <w:p>
+      <w:pPr>
+        <w:spacing w:line="288" w:lineRule="auto"/>
+        <w:ind w:left="0" w:firstLine="0"/>
+        <w:contextualSpacing/>
+        <w:rPr>
+          <w:rFonts w:ascii="Times New Roman" w:hAnsi="Times New Roman" w:cs="Times New Roman"/>
+          <w:sz w:val="28"/>
+          <w:szCs w:val="28"/>
+        </w:rPr>
+      </w:pPr>
+    </w:p>
+    <w:p>
+      <w:pPr>
+        <w:spacing w:line="288" w:lineRule="auto"/>
+        <w:ind w:left="0" w:firstLine="0"/>
+        <w:contextualSpacing/>
         <w:rPr>
           <w:rFonts w:ascii="Times New Roman" w:hAnsi="Times New Roman" w:cs="Times New Roman"/>
           <w:sz w:val="28"/>
           <w:szCs w:val="28"/>
           <w:u w:val="single"/>
         </w:rPr>
-        <w:t xml:space="preserve">2.1 </w:t>
-      </w:r>
+      </w:pPr>
       <w:r>
         <w:rPr>
           <w:rFonts w:ascii="Times New Roman" w:hAnsi="Times New Roman" w:cs="Times New Roman"/>
@@ -1830,19 +2755,8 @@
           <w:szCs w:val="28"/>
           <w:u w:val="single"/>
         </w:rPr>
-        <w:t>System Requirement</w:t>
-      </w:r>
-    </w:p>
-    <w:p>
-      <w:pPr>
-        <w:ind w:left="0" w:firstLine="0"/>
-        <w:contextualSpacing/>
-        <w:rPr>
-          <w:rFonts w:ascii="Times New Roman" w:hAnsi="Times New Roman" w:cs="Times New Roman"/>
-          <w:sz w:val="28"/>
-          <w:szCs w:val="28"/>
-        </w:rPr>
-      </w:pPr>
+        <w:br w:type="page"/>
+      </w:r>
     </w:p>
     <w:p>
       <w:pPr>
@@ -1853,15 +2767,18 @@
           <w:rFonts w:ascii="Times New Roman" w:hAnsi="Times New Roman" w:cs="Times New Roman"/>
           <w:sz w:val="28"/>
           <w:szCs w:val="28"/>
-        </w:rPr>
-      </w:pPr>
-      <w:r>
-        <w:rPr>
-          <w:rFonts w:ascii="Times New Roman" w:hAnsi="Times New Roman" w:cs="Times New Roman"/>
-          <w:sz w:val="28"/>
-          <w:szCs w:val="28"/>
-        </w:rPr>
-        <w:t>Before installing the Image processor please ensure that your system meets the following requirements.</w:t>
+          <w:u w:val="single"/>
+        </w:rPr>
+      </w:pPr>
+      <w:r>
+        <w:rPr>
+          <w:rFonts w:ascii="Times New Roman" w:hAnsi="Times New Roman" w:cs="Times New Roman"/>
+          <w:sz w:val="28"/>
+          <w:szCs w:val="28"/>
+          <w:u w:val="single"/>
+        </w:rPr>
+        <w:lastRenderedPageBreak/>
+        <w:t>4.2 Adjust and Calibrate</w:t>
       </w:r>
     </w:p>
     <w:p>
@@ -1893,17 +2810,136 @@
           <w:sz w:val="28"/>
           <w:szCs w:val="28"/>
         </w:rPr>
+        <w:t xml:space="preserve">Enter the correct </w:t>
+      </w:r>
+      <w:r>
+        <w:rPr>
+          <w:rFonts w:ascii="Times New Roman" w:hAnsi="Times New Roman" w:cs="Times New Roman"/>
+          <w:sz w:val="28"/>
+          <w:szCs w:val="28"/>
+        </w:rPr>
+        <w:t>data and calibrate the i</w:t>
+      </w:r>
+      <w:r>
+        <w:rPr>
+          <w:rFonts w:ascii="Times New Roman" w:hAnsi="Times New Roman" w:cs="Times New Roman"/>
+          <w:sz w:val="28"/>
+          <w:szCs w:val="28"/>
+        </w:rPr>
+        <w:t>mages as needed.</w:t>
+      </w:r>
+    </w:p>
+    <w:p>
+      <w:pPr>
+        <w:spacing w:line="288" w:lineRule="auto"/>
+        <w:ind w:left="0" w:firstLine="0"/>
+        <w:contextualSpacing/>
+        <w:rPr>
+          <w:rFonts w:ascii="Times New Roman" w:hAnsi="Times New Roman" w:cs="Times New Roman"/>
+          <w:sz w:val="28"/>
+          <w:szCs w:val="28"/>
+        </w:rPr>
+      </w:pPr>
+      <w:r>
+        <w:rPr>
+          <w:rFonts w:ascii="Times New Roman" w:hAnsi="Times New Roman" w:cs="Times New Roman"/>
+          <w:noProof/>
+          <w:sz w:val="28"/>
+          <w:szCs w:val="28"/>
+        </w:rPr>
+        <w:drawing>
+          <wp:inline distT="0" distB="0" distL="0" distR="0" wp14:anchorId="223105B5" wp14:editId="28E8B268">
+            <wp:extent cx="5943600" cy="5439410"/>
+            <wp:effectExtent l="0" t="0" r="0" b="0"/>
+            <wp:docPr id="3" name="Picture 3" descr="Macintosh HD:Users:watdahieu:Desktop:Software:IP:A Team Documents:Diagram:UI:IP-screen-droplet.png"/>
+            <wp:cNvGraphicFramePr>
+              <a:graphicFrameLocks xmlns:a="http://schemas.openxmlformats.org/drawingml/2006/main" noChangeAspect="1"/>
+            </wp:cNvGraphicFramePr>
+            <a:graphic xmlns:a="http://schemas.openxmlformats.org/drawingml/2006/main">
+              <a:graphicData uri="http://schemas.openxmlformats.org/drawingml/2006/picture">
+                <pic:pic xmlns:pic="http://schemas.openxmlformats.org/drawingml/2006/picture">
+                  <pic:nvPicPr>
+                    <pic:cNvPr id="0" name="Picture 3" descr="Macintosh HD:Users:watdahieu:Desktop:Software:IP:A Team Documents:Diagram:UI:IP-screen-droplet.png"/>
+                    <pic:cNvPicPr>
+                      <a:picLocks noChangeAspect="1" noChangeArrowheads="1"/>
+                    </pic:cNvPicPr>
+                  </pic:nvPicPr>
+                  <pic:blipFill>
+                    <a:blip r:embed="rId11">
+                      <a:extLst>
+                        <a:ext uri="{28A0092B-C50C-407E-A947-70E740481C1C}">
+                          <a14:useLocalDpi xmlns:a14="http://schemas.microsoft.com/office/drawing/2010/main" val="0"/>
+                        </a:ext>
+                      </a:extLst>
+                    </a:blip>
+                    <a:srcRect/>
+                    <a:stretch>
+                      <a:fillRect/>
+                    </a:stretch>
+                  </pic:blipFill>
+                  <pic:spPr bwMode="auto">
+                    <a:xfrm>
+                      <a:off x="0" y="0"/>
+                      <a:ext cx="5943600" cy="5439410"/>
+                    </a:xfrm>
+                    <a:prstGeom prst="rect">
+                      <a:avLst/>
+                    </a:prstGeom>
+                    <a:noFill/>
+                    <a:ln>
+                      <a:noFill/>
+                    </a:ln>
+                  </pic:spPr>
+                </pic:pic>
+              </a:graphicData>
+            </a:graphic>
+          </wp:inline>
+        </w:drawing>
+      </w:r>
+    </w:p>
+    <w:p>
+      <w:pPr>
+        <w:spacing w:line="288" w:lineRule="auto"/>
+        <w:ind w:left="0" w:firstLine="0"/>
+        <w:contextualSpacing/>
+        <w:rPr>
+          <w:rFonts w:ascii="Times New Roman" w:hAnsi="Times New Roman" w:cs="Times New Roman"/>
+          <w:sz w:val="28"/>
+          <w:szCs w:val="28"/>
+          <w:u w:val="single"/>
+        </w:rPr>
+      </w:pPr>
+      <w:r>
+        <w:rPr>
+          <w:rFonts w:ascii="Times New Roman" w:hAnsi="Times New Roman" w:cs="Times New Roman"/>
+          <w:sz w:val="28"/>
+          <w:szCs w:val="28"/>
+          <w:u w:val="single"/>
+        </w:rPr>
+        <w:br w:type="page"/>
+      </w:r>
+    </w:p>
+    <w:p>
+      <w:pPr>
+        <w:spacing w:line="288" w:lineRule="auto"/>
+        <w:ind w:left="0" w:firstLine="0"/>
+        <w:contextualSpacing/>
+        <w:rPr>
+          <w:rFonts w:ascii="Times New Roman" w:hAnsi="Times New Roman" w:cs="Times New Roman"/>
+          <w:sz w:val="28"/>
+          <w:szCs w:val="28"/>
+          <w:u w:val="single"/>
+        </w:rPr>
+      </w:pPr>
+      <w:r>
+        <w:rPr>
+          <w:rFonts w:ascii="Times New Roman" w:hAnsi="Times New Roman" w:cs="Times New Roman"/>
+          <w:sz w:val="28"/>
+          <w:szCs w:val="28"/>
+          <w:u w:val="single"/>
+        </w:rPr>
         <w:lastRenderedPageBreak/>
-        <w:tab/>
-        <w:t xml:space="preserve">- </w:t>
-      </w:r>
-      <w:r>
-        <w:rPr>
-          <w:rFonts w:ascii="Times New Roman" w:hAnsi="Times New Roman" w:cs="Times New Roman"/>
-          <w:sz w:val="28"/>
-          <w:szCs w:val="28"/>
-        </w:rPr>
-        <w:t xml:space="preserve">Windows 7 Professional or better </w:t>
+        <w:t>4.3 Run Application</w:t>
       </w:r>
     </w:p>
     <w:p>
@@ -1917,23 +2953,6 @@
           <w:szCs w:val="28"/>
         </w:rPr>
       </w:pPr>
-      <w:r>
-        <w:rPr>
-          <w:rFonts w:ascii="Times New Roman" w:hAnsi="Times New Roman" w:cs="Times New Roman"/>
-          <w:sz w:val="28"/>
-          <w:szCs w:val="28"/>
-        </w:rPr>
-        <w:tab/>
-        <w:t xml:space="preserve">- </w:t>
-      </w:r>
-      <w:r>
-        <w:rPr>
-          <w:rFonts w:ascii="Times New Roman" w:hAnsi="Times New Roman" w:cs="Times New Roman"/>
-          <w:sz w:val="28"/>
-          <w:szCs w:val="28"/>
-        </w:rPr>
-        <w:t>Excel or spreadsheet application</w:t>
-      </w:r>
     </w:p>
     <w:p>
       <w:pPr>
@@ -1944,9 +2963,106 @@
           <w:rFonts w:ascii="Times New Roman" w:hAnsi="Times New Roman" w:cs="Times New Roman"/>
           <w:sz w:val="28"/>
           <w:szCs w:val="28"/>
+        </w:rPr>
+      </w:pPr>
+      <w:r>
+        <w:rPr>
+          <w:rFonts w:ascii="Times New Roman" w:hAnsi="Times New Roman" w:cs="Times New Roman"/>
+          <w:sz w:val="28"/>
+          <w:szCs w:val="28"/>
+        </w:rPr>
+        <w:t>Click the Run button to run the application.</w:t>
+      </w:r>
+    </w:p>
+    <w:p>
+      <w:pPr>
+        <w:spacing w:line="288" w:lineRule="auto"/>
+        <w:ind w:left="0" w:firstLine="0"/>
+        <w:contextualSpacing/>
+        <w:rPr>
+          <w:rFonts w:ascii="Times New Roman" w:hAnsi="Times New Roman" w:cs="Times New Roman"/>
+          <w:sz w:val="28"/>
+          <w:szCs w:val="28"/>
+        </w:rPr>
+      </w:pPr>
+      <w:r>
+        <w:rPr>
+          <w:rFonts w:ascii="Times New Roman" w:hAnsi="Times New Roman" w:cs="Times New Roman"/>
+          <w:noProof/>
+          <w:sz w:val="28"/>
+          <w:szCs w:val="28"/>
+        </w:rPr>
+        <w:drawing>
+          <wp:inline distT="0" distB="0" distL="0" distR="0" wp14:anchorId="55695AD2" wp14:editId="4C2E0270">
+            <wp:extent cx="5943600" cy="5439410"/>
+            <wp:effectExtent l="0" t="0" r="0" b="0"/>
+            <wp:docPr id="2" name="Picture 2" descr="Macintosh HD:Users:watdahieu:Desktop:Software:IP:A Team Documents:Diagram:UI:IP-screen-data.png"/>
+            <wp:cNvGraphicFramePr>
+              <a:graphicFrameLocks xmlns:a="http://schemas.openxmlformats.org/drawingml/2006/main" noChangeAspect="1"/>
+            </wp:cNvGraphicFramePr>
+            <a:graphic xmlns:a="http://schemas.openxmlformats.org/drawingml/2006/main">
+              <a:graphicData uri="http://schemas.openxmlformats.org/drawingml/2006/picture">
+                <pic:pic xmlns:pic="http://schemas.openxmlformats.org/drawingml/2006/picture">
+                  <pic:nvPicPr>
+                    <pic:cNvPr id="0" name="Picture 2" descr="Macintosh HD:Users:watdahieu:Desktop:Software:IP:A Team Documents:Diagram:UI:IP-screen-data.png"/>
+                    <pic:cNvPicPr>
+                      <a:picLocks noChangeAspect="1" noChangeArrowheads="1"/>
+                    </pic:cNvPicPr>
+                  </pic:nvPicPr>
+                  <pic:blipFill>
+                    <a:blip r:embed="rId12">
+                      <a:extLst>
+                        <a:ext uri="{28A0092B-C50C-407E-A947-70E740481C1C}">
+                          <a14:useLocalDpi xmlns:a14="http://schemas.microsoft.com/office/drawing/2010/main" val="0"/>
+                        </a:ext>
+                      </a:extLst>
+                    </a:blip>
+                    <a:srcRect/>
+                    <a:stretch>
+                      <a:fillRect/>
+                    </a:stretch>
+                  </pic:blipFill>
+                  <pic:spPr bwMode="auto">
+                    <a:xfrm>
+                      <a:off x="0" y="0"/>
+                      <a:ext cx="5943600" cy="5439410"/>
+                    </a:xfrm>
+                    <a:prstGeom prst="rect">
+                      <a:avLst/>
+                    </a:prstGeom>
+                    <a:noFill/>
+                    <a:ln>
+                      <a:noFill/>
+                    </a:ln>
+                  </pic:spPr>
+                </pic:pic>
+              </a:graphicData>
+            </a:graphic>
+          </wp:inline>
+        </w:drawing>
+      </w:r>
+    </w:p>
+    <w:p>
+      <w:pPr>
+        <w:spacing w:line="288" w:lineRule="auto"/>
+        <w:ind w:left="0" w:firstLine="0"/>
+        <w:contextualSpacing/>
+        <w:rPr>
+          <w:rFonts w:ascii="Times New Roman" w:hAnsi="Times New Roman" w:cs="Times New Roman"/>
+          <w:sz w:val="28"/>
+          <w:szCs w:val="28"/>
           <w:u w:val="single"/>
         </w:rPr>
       </w:pPr>
+      <w:r>
+        <w:rPr>
+          <w:rFonts w:ascii="Times New Roman" w:hAnsi="Times New Roman" w:cs="Times New Roman"/>
+          <w:sz w:val="28"/>
+          <w:szCs w:val="28"/>
+          <w:u w:val="single"/>
+        </w:rPr>
+        <w:br w:type="page"/>
+      </w:r>
     </w:p>
     <w:p>
       <w:pPr>
@@ -1967,7 +3083,8 @@
           <w:szCs w:val="28"/>
           <w:u w:val="single"/>
         </w:rPr>
-        <w:t xml:space="preserve">2.2 </w:t>
+        <w:lastRenderedPageBreak/>
+        <w:t xml:space="preserve">4.4 </w:t>
       </w:r>
       <w:r>
         <w:rPr>
@@ -1976,7 +3093,7 @@
           <w:szCs w:val="28"/>
           <w:u w:val="single"/>
         </w:rPr>
-        <w:t>System Installation</w:t>
+        <w:t>Output file</w:t>
       </w:r>
     </w:p>
     <w:p>
@@ -2008,891 +3125,75 @@
           <w:sz w:val="28"/>
           <w:szCs w:val="28"/>
         </w:rPr>
-        <w:t>1.</w:t>
-      </w:r>
-      <w:r>
-        <w:rPr>
-          <w:rFonts w:ascii="Times New Roman" w:hAnsi="Times New Roman" w:cs="Times New Roman"/>
-          <w:sz w:val="28"/>
-          <w:szCs w:val="28"/>
-        </w:rPr>
-        <w:tab/>
-        <w:t xml:space="preserve">Insert the disk into the drive </w:t>
-      </w:r>
-    </w:p>
-    <w:p>
-      <w:pPr>
-        <w:spacing w:line="288" w:lineRule="auto"/>
-        <w:ind w:left="0" w:firstLine="0"/>
-        <w:contextualSpacing/>
-        <w:rPr>
-          <w:rFonts w:ascii="Times New Roman" w:hAnsi="Times New Roman" w:cs="Times New Roman"/>
-          <w:sz w:val="28"/>
-          <w:szCs w:val="28"/>
-        </w:rPr>
-      </w:pPr>
-      <w:r>
-        <w:rPr>
-          <w:rFonts w:ascii="Times New Roman" w:hAnsi="Times New Roman" w:cs="Times New Roman"/>
-          <w:sz w:val="28"/>
-          <w:szCs w:val="28"/>
-        </w:rPr>
-        <w:t>2.</w:t>
-      </w:r>
-      <w:r>
-        <w:rPr>
-          <w:rFonts w:ascii="Times New Roman" w:hAnsi="Times New Roman" w:cs="Times New Roman"/>
-          <w:sz w:val="28"/>
-          <w:szCs w:val="28"/>
-        </w:rPr>
-        <w:tab/>
-        <w:t xml:space="preserve">Copy </w:t>
-      </w:r>
-      <w:r>
-        <w:rPr>
-          <w:rFonts w:ascii="Times New Roman" w:hAnsi="Times New Roman" w:cs="Times New Roman"/>
-          <w:sz w:val="28"/>
-          <w:szCs w:val="28"/>
-        </w:rPr>
-        <w:t>the file labeled Image Processing</w:t>
-      </w:r>
-      <w:r>
-        <w:rPr>
-          <w:rFonts w:ascii="Times New Roman" w:hAnsi="Times New Roman" w:cs="Times New Roman"/>
-          <w:sz w:val="28"/>
-          <w:szCs w:val="28"/>
-        </w:rPr>
-        <w:t xml:space="preserve"> onto the desktop</w:t>
-      </w:r>
-    </w:p>
-    <w:p>
-      <w:pPr>
-        <w:spacing w:line="288" w:lineRule="auto"/>
-        <w:ind w:left="0" w:firstLine="0"/>
-        <w:contextualSpacing/>
-        <w:rPr>
-          <w:rFonts w:ascii="Times New Roman" w:hAnsi="Times New Roman" w:cs="Times New Roman"/>
-          <w:sz w:val="28"/>
-          <w:szCs w:val="28"/>
-        </w:rPr>
-      </w:pPr>
-      <w:r>
-        <w:rPr>
-          <w:rFonts w:ascii="Times New Roman" w:hAnsi="Times New Roman" w:cs="Times New Roman"/>
-          <w:sz w:val="28"/>
-          <w:szCs w:val="28"/>
-        </w:rPr>
-        <w:t>3.</w:t>
-      </w:r>
-      <w:r>
-        <w:rPr>
-          <w:rFonts w:ascii="Times New Roman" w:hAnsi="Times New Roman" w:cs="Times New Roman"/>
-          <w:sz w:val="28"/>
-          <w:szCs w:val="28"/>
-        </w:rPr>
-        <w:tab/>
-        <w:t>Op</w:t>
-      </w:r>
-      <w:r>
-        <w:rPr>
-          <w:rFonts w:ascii="Times New Roman" w:hAnsi="Times New Roman" w:cs="Times New Roman"/>
-          <w:sz w:val="28"/>
-          <w:szCs w:val="28"/>
-        </w:rPr>
-        <w:t>en the Image processing</w:t>
-      </w:r>
-      <w:r>
-        <w:rPr>
-          <w:rFonts w:ascii="Times New Roman" w:hAnsi="Times New Roman" w:cs="Times New Roman"/>
-          <w:sz w:val="28"/>
-          <w:szCs w:val="28"/>
-        </w:rPr>
-        <w:t xml:space="preserve"> file and locate ImageProcessing.exe</w:t>
-      </w:r>
-    </w:p>
-    <w:p>
-      <w:pPr>
-        <w:spacing w:line="288" w:lineRule="auto"/>
-        <w:ind w:left="0" w:firstLine="0"/>
-        <w:contextualSpacing/>
-        <w:rPr>
-          <w:rFonts w:ascii="Times New Roman" w:hAnsi="Times New Roman" w:cs="Times New Roman"/>
-          <w:sz w:val="28"/>
-          <w:szCs w:val="28"/>
-        </w:rPr>
-      </w:pPr>
-      <w:r>
-        <w:rPr>
-          <w:rFonts w:ascii="Times New Roman" w:hAnsi="Times New Roman" w:cs="Times New Roman"/>
-          <w:sz w:val="28"/>
-          <w:szCs w:val="28"/>
-        </w:rPr>
-        <w:t>4.</w:t>
-      </w:r>
-      <w:r>
-        <w:rPr>
-          <w:rFonts w:ascii="Times New Roman" w:hAnsi="Times New Roman" w:cs="Times New Roman"/>
-          <w:sz w:val="28"/>
-          <w:szCs w:val="28"/>
-        </w:rPr>
-        <w:tab/>
-        <w:t>Create a Shortcut to the ImageProcessor.exe on your desktop by right clicking then sending to desktop as a shortcut</w:t>
-      </w:r>
-    </w:p>
-    <w:p>
-      <w:pPr>
-        <w:spacing w:line="288" w:lineRule="auto"/>
-        <w:ind w:left="0" w:firstLine="0"/>
-        <w:contextualSpacing/>
-        <w:rPr>
-          <w:rFonts w:ascii="Times New Roman" w:hAnsi="Times New Roman" w:cs="Times New Roman"/>
-          <w:sz w:val="28"/>
-          <w:szCs w:val="28"/>
-        </w:rPr>
-      </w:pPr>
-      <w:r>
-        <w:rPr>
-          <w:rFonts w:ascii="Times New Roman" w:hAnsi="Times New Roman" w:cs="Times New Roman"/>
-          <w:sz w:val="28"/>
-          <w:szCs w:val="28"/>
-        </w:rPr>
-        <w:t>5.</w:t>
-      </w:r>
-      <w:r>
-        <w:rPr>
-          <w:rFonts w:ascii="Times New Roman" w:hAnsi="Times New Roman" w:cs="Times New Roman"/>
-          <w:sz w:val="28"/>
-          <w:szCs w:val="28"/>
-        </w:rPr>
-        <w:tab/>
-        <w:t>Double click the shortcut to run the Program</w:t>
-      </w:r>
-    </w:p>
-    <w:p>
-      <w:pPr>
-        <w:spacing w:line="288" w:lineRule="auto"/>
-        <w:ind w:left="0" w:firstLine="0"/>
-        <w:contextualSpacing/>
-        <w:rPr>
-          <w:rFonts w:ascii="Times New Roman" w:hAnsi="Times New Roman" w:cs="Times New Roman"/>
-          <w:sz w:val="28"/>
-          <w:szCs w:val="28"/>
-        </w:rPr>
-      </w:pPr>
-    </w:p>
-    <w:p>
-      <w:pPr>
-        <w:ind w:left="0" w:firstLine="0"/>
-        <w:contextualSpacing/>
-        <w:rPr>
-          <w:rFonts w:ascii="Times New Roman" w:hAnsi="Times New Roman" w:cs="Times New Roman"/>
-          <w:b/>
-          <w:sz w:val="32"/>
-          <w:szCs w:val="32"/>
-        </w:rPr>
-      </w:pPr>
-    </w:p>
-    <w:p>
-      <w:pPr>
-        <w:ind w:left="0" w:firstLine="0"/>
-        <w:contextualSpacing/>
-        <w:rPr>
-          <w:rFonts w:ascii="Times New Roman" w:hAnsi="Times New Roman" w:cs="Times New Roman"/>
-          <w:b/>
-          <w:sz w:val="32"/>
-          <w:szCs w:val="32"/>
-        </w:rPr>
-      </w:pPr>
-      <w:r>
-        <w:rPr>
-          <w:rFonts w:ascii="Times New Roman" w:hAnsi="Times New Roman" w:cs="Times New Roman"/>
-          <w:b/>
-          <w:sz w:val="32"/>
-          <w:szCs w:val="32"/>
-        </w:rPr>
-        <w:t xml:space="preserve">3. </w:t>
-      </w:r>
-      <w:r>
-        <w:rPr>
-          <w:rFonts w:ascii="Times New Roman" w:hAnsi="Times New Roman" w:cs="Times New Roman"/>
-          <w:b/>
-          <w:sz w:val="32"/>
-          <w:szCs w:val="32"/>
-        </w:rPr>
-        <w:t>Getting Started</w:t>
-      </w:r>
-    </w:p>
-    <w:p>
-      <w:pPr>
-        <w:ind w:left="0" w:firstLine="0"/>
-        <w:contextualSpacing/>
-        <w:rPr>
-          <w:rFonts w:ascii="Times New Roman" w:hAnsi="Times New Roman" w:cs="Times New Roman"/>
-          <w:sz w:val="28"/>
-          <w:szCs w:val="28"/>
-        </w:rPr>
-      </w:pPr>
-    </w:p>
-    <w:p>
-      <w:pPr>
-        <w:ind w:left="0" w:firstLine="0"/>
-        <w:contextualSpacing/>
-        <w:rPr>
-          <w:rFonts w:ascii="Times New Roman" w:hAnsi="Times New Roman" w:cs="Times New Roman"/>
-          <w:sz w:val="28"/>
-          <w:szCs w:val="28"/>
-        </w:rPr>
-      </w:pPr>
-      <w:r>
-        <w:rPr>
-          <w:rFonts w:ascii="Times New Roman" w:hAnsi="Times New Roman" w:cs="Times New Roman"/>
-          <w:sz w:val="28"/>
-          <w:szCs w:val="28"/>
-        </w:rPr>
-        <w:t>The user will be informed how to get started on the application.</w:t>
-      </w:r>
-    </w:p>
-    <w:p>
-      <w:pPr>
-        <w:ind w:left="0" w:firstLine="0"/>
-        <w:contextualSpacing/>
-        <w:rPr>
-          <w:rFonts w:ascii="Times New Roman" w:hAnsi="Times New Roman" w:cs="Times New Roman"/>
-          <w:sz w:val="28"/>
-          <w:szCs w:val="28"/>
-        </w:rPr>
-      </w:pPr>
-    </w:p>
-    <w:p>
-      <w:pPr>
-        <w:ind w:left="0" w:firstLine="0"/>
-        <w:contextualSpacing/>
-        <w:rPr>
-          <w:rFonts w:ascii="Times New Roman" w:hAnsi="Times New Roman" w:cs="Times New Roman"/>
-          <w:sz w:val="28"/>
-          <w:szCs w:val="28"/>
-          <w:u w:val="single"/>
-        </w:rPr>
-      </w:pPr>
-      <w:r>
-        <w:rPr>
-          <w:rFonts w:ascii="Times New Roman" w:hAnsi="Times New Roman" w:cs="Times New Roman"/>
-          <w:sz w:val="28"/>
-          <w:szCs w:val="28"/>
-          <w:u w:val="single"/>
-        </w:rPr>
-        <w:t>3.1 Running Application</w:t>
-      </w:r>
-    </w:p>
-    <w:p>
-      <w:pPr>
-        <w:ind w:left="0" w:firstLine="0"/>
-        <w:contextualSpacing/>
-        <w:rPr>
-          <w:rFonts w:ascii="Times New Roman" w:hAnsi="Times New Roman" w:cs="Times New Roman"/>
-          <w:sz w:val="28"/>
-          <w:szCs w:val="28"/>
-        </w:rPr>
-      </w:pPr>
-    </w:p>
-    <w:p>
-      <w:pPr>
-        <w:ind w:left="0" w:firstLine="0"/>
-        <w:contextualSpacing/>
-        <w:rPr>
-          <w:rFonts w:ascii="Times New Roman" w:hAnsi="Times New Roman" w:cs="Times New Roman"/>
-          <w:sz w:val="28"/>
-          <w:szCs w:val="28"/>
-        </w:rPr>
-      </w:pPr>
-      <w:r>
-        <w:rPr>
-          <w:rFonts w:ascii="Times New Roman" w:hAnsi="Times New Roman" w:cs="Times New Roman"/>
-          <w:sz w:val="28"/>
-          <w:szCs w:val="28"/>
-        </w:rPr>
-        <w:t>Double click on the ImageProcessing.exe icon to begin the application.</w:t>
-      </w:r>
-    </w:p>
-    <w:p>
-      <w:pPr>
-        <w:ind w:left="0" w:firstLine="0"/>
-        <w:contextualSpacing/>
-        <w:rPr>
-          <w:rFonts w:ascii="Times New Roman" w:hAnsi="Times New Roman" w:cs="Times New Roman"/>
-          <w:sz w:val="28"/>
-          <w:szCs w:val="28"/>
-        </w:rPr>
-      </w:pPr>
-    </w:p>
-    <w:p>
-      <w:pPr>
-        <w:ind w:left="0" w:firstLine="0"/>
-        <w:contextualSpacing/>
-        <w:rPr>
-          <w:rFonts w:ascii="Times New Roman" w:hAnsi="Times New Roman" w:cs="Times New Roman"/>
-          <w:sz w:val="28"/>
-          <w:szCs w:val="28"/>
-          <w:u w:val="single"/>
-        </w:rPr>
-      </w:pPr>
-      <w:r>
-        <w:rPr>
-          <w:rFonts w:ascii="Times New Roman" w:hAnsi="Times New Roman" w:cs="Times New Roman"/>
-          <w:sz w:val="28"/>
-          <w:szCs w:val="28"/>
-          <w:u w:val="single"/>
-        </w:rPr>
-        <w:t>3.2 Navigating the User Interface</w:t>
-      </w:r>
-    </w:p>
-    <w:p>
-      <w:pPr>
-        <w:ind w:left="0" w:firstLine="0"/>
-        <w:contextualSpacing/>
-        <w:rPr>
-          <w:rFonts w:ascii="Times New Roman" w:hAnsi="Times New Roman" w:cs="Times New Roman"/>
-          <w:sz w:val="28"/>
-          <w:szCs w:val="28"/>
-          <w:u w:val="single"/>
-        </w:rPr>
-      </w:pPr>
-    </w:p>
-    <w:p>
-      <w:pPr>
-        <w:ind w:left="0" w:firstLine="0"/>
-        <w:contextualSpacing/>
-        <w:rPr>
-          <w:rFonts w:ascii="Times New Roman" w:hAnsi="Times New Roman" w:cs="Times New Roman"/>
-          <w:sz w:val="28"/>
-          <w:szCs w:val="28"/>
-        </w:rPr>
-      </w:pPr>
-      <w:r>
-        <w:rPr>
-          <w:rFonts w:ascii="Times New Roman" w:hAnsi="Times New Roman" w:cs="Times New Roman"/>
-          <w:sz w:val="28"/>
-          <w:szCs w:val="28"/>
-        </w:rPr>
-        <w:t xml:space="preserve">The user interface allows the user to enter information as needed. There is a single form that will let the user Load the folder of images, then the user will be allow to enter the correct inputs and calibrate, finally the user will click run. The program will generate a excel file that will let the user save and enter a name. </w:t>
-      </w:r>
-      <w:r>
-        <w:rPr>
-          <w:rFonts w:ascii="Times New Roman" w:hAnsi="Times New Roman" w:cs="Times New Roman"/>
-          <w:sz w:val="28"/>
-          <w:szCs w:val="28"/>
-        </w:rPr>
-        <w:br w:type="page"/>
-      </w:r>
-    </w:p>
-    <w:p>
-      <w:pPr>
-        <w:ind w:left="0" w:firstLine="0"/>
-        <w:contextualSpacing/>
-        <w:rPr>
-          <w:rFonts w:ascii="Times New Roman" w:hAnsi="Times New Roman" w:cs="Times New Roman"/>
-          <w:b/>
-          <w:sz w:val="32"/>
-          <w:szCs w:val="32"/>
-        </w:rPr>
-      </w:pPr>
-      <w:r>
-        <w:rPr>
-          <w:rFonts w:ascii="Times New Roman" w:hAnsi="Times New Roman" w:cs="Times New Roman"/>
-          <w:b/>
-          <w:sz w:val="32"/>
-          <w:szCs w:val="32"/>
-        </w:rPr>
-        <w:lastRenderedPageBreak/>
-        <w:t>4</w:t>
-      </w:r>
-      <w:r>
-        <w:rPr>
-          <w:rFonts w:ascii="Times New Roman" w:hAnsi="Times New Roman" w:cs="Times New Roman"/>
-          <w:b/>
-          <w:sz w:val="32"/>
-          <w:szCs w:val="32"/>
-        </w:rPr>
-        <w:t xml:space="preserve">. </w:t>
-      </w:r>
-      <w:r>
-        <w:rPr>
-          <w:rFonts w:ascii="Times New Roman" w:hAnsi="Times New Roman" w:cs="Times New Roman"/>
-          <w:b/>
-          <w:sz w:val="32"/>
-          <w:szCs w:val="32"/>
-        </w:rPr>
-        <w:t>Processing Images</w:t>
-      </w:r>
-    </w:p>
-    <w:p>
-      <w:pPr>
-        <w:spacing w:line="288" w:lineRule="auto"/>
-        <w:ind w:left="0" w:firstLine="0"/>
-        <w:contextualSpacing/>
-        <w:rPr>
-          <w:rFonts w:ascii="Times New Roman" w:hAnsi="Times New Roman" w:cs="Times New Roman"/>
-          <w:sz w:val="28"/>
-          <w:szCs w:val="28"/>
-        </w:rPr>
-      </w:pPr>
-    </w:p>
-    <w:p>
-      <w:pPr>
-        <w:spacing w:line="288" w:lineRule="auto"/>
-        <w:ind w:left="0" w:firstLine="0"/>
-        <w:contextualSpacing/>
-        <w:rPr>
-          <w:rFonts w:ascii="Times New Roman" w:hAnsi="Times New Roman" w:cs="Times New Roman"/>
-          <w:sz w:val="28"/>
-          <w:szCs w:val="28"/>
-        </w:rPr>
-      </w:pPr>
-      <w:r>
-        <w:rPr>
-          <w:rFonts w:ascii="Times New Roman" w:hAnsi="Times New Roman" w:cs="Times New Roman"/>
-          <w:sz w:val="28"/>
-          <w:szCs w:val="28"/>
-        </w:rPr>
-        <w:t>The direction and guide to using the Image Processing Application.</w:t>
-      </w:r>
-    </w:p>
-    <w:p>
-      <w:pPr>
-        <w:spacing w:line="288" w:lineRule="auto"/>
-        <w:ind w:left="0" w:firstLine="0"/>
-        <w:contextualSpacing/>
-        <w:rPr>
-          <w:rFonts w:ascii="Times New Roman" w:hAnsi="Times New Roman" w:cs="Times New Roman"/>
-          <w:sz w:val="28"/>
-          <w:szCs w:val="28"/>
-        </w:rPr>
-      </w:pPr>
-    </w:p>
-    <w:p>
-      <w:pPr>
-        <w:spacing w:line="288" w:lineRule="auto"/>
-        <w:ind w:left="0" w:firstLine="0"/>
-        <w:contextualSpacing/>
-        <w:rPr>
-          <w:rFonts w:ascii="Times New Roman" w:hAnsi="Times New Roman" w:cs="Times New Roman"/>
-          <w:sz w:val="28"/>
-          <w:szCs w:val="28"/>
-          <w:u w:val="single"/>
-        </w:rPr>
-      </w:pPr>
-      <w:r>
-        <w:rPr>
-          <w:rFonts w:ascii="Times New Roman" w:hAnsi="Times New Roman" w:cs="Times New Roman"/>
-          <w:sz w:val="28"/>
-          <w:szCs w:val="28"/>
-          <w:u w:val="single"/>
-        </w:rPr>
-        <w:t>4.1 Load Image Folder</w:t>
-      </w:r>
-    </w:p>
-    <w:p>
-      <w:pPr>
-        <w:spacing w:line="288" w:lineRule="auto"/>
-        <w:ind w:left="0" w:firstLine="0"/>
-        <w:contextualSpacing/>
-        <w:rPr>
-          <w:rFonts w:ascii="Times New Roman" w:hAnsi="Times New Roman" w:cs="Times New Roman"/>
-          <w:sz w:val="28"/>
-          <w:szCs w:val="28"/>
-        </w:rPr>
-      </w:pPr>
-    </w:p>
-    <w:p>
-      <w:pPr>
-        <w:spacing w:line="288" w:lineRule="auto"/>
-        <w:ind w:left="0" w:firstLine="0"/>
-        <w:contextualSpacing/>
-        <w:rPr>
-          <w:rFonts w:ascii="Times New Roman" w:hAnsi="Times New Roman" w:cs="Times New Roman"/>
-          <w:sz w:val="28"/>
-          <w:szCs w:val="28"/>
-        </w:rPr>
-      </w:pPr>
-      <w:r>
-        <w:rPr>
-          <w:rFonts w:ascii="Times New Roman" w:hAnsi="Times New Roman" w:cs="Times New Roman"/>
-          <w:sz w:val="28"/>
-          <w:szCs w:val="28"/>
-        </w:rPr>
-        <w:t>Click on the Load button to load the image folder.</w:t>
-      </w:r>
-    </w:p>
-    <w:p>
-      <w:pPr>
-        <w:spacing w:line="288" w:lineRule="auto"/>
-        <w:ind w:left="0" w:firstLine="0"/>
-        <w:contextualSpacing/>
-        <w:rPr>
-          <w:rFonts w:ascii="Times New Roman" w:hAnsi="Times New Roman" w:cs="Times New Roman"/>
-          <w:sz w:val="28"/>
-          <w:szCs w:val="28"/>
-        </w:rPr>
-      </w:pPr>
-    </w:p>
-    <w:p>
-      <w:pPr>
-        <w:spacing w:line="288" w:lineRule="auto"/>
-        <w:ind w:left="0" w:firstLine="0"/>
-        <w:contextualSpacing/>
-        <w:rPr>
-          <w:rFonts w:ascii="Times New Roman" w:hAnsi="Times New Roman" w:cs="Times New Roman"/>
-          <w:sz w:val="28"/>
-          <w:szCs w:val="28"/>
-        </w:rPr>
-      </w:pPr>
-    </w:p>
-    <w:p>
-      <w:pPr>
-        <w:spacing w:line="288" w:lineRule="auto"/>
-        <w:ind w:left="0" w:firstLine="0"/>
-        <w:contextualSpacing/>
-        <w:rPr>
-          <w:rFonts w:ascii="Times New Roman" w:hAnsi="Times New Roman" w:cs="Times New Roman"/>
-          <w:sz w:val="28"/>
-          <w:szCs w:val="28"/>
-          <w:u w:val="single"/>
-        </w:rPr>
-      </w:pPr>
-      <w:proofErr w:type="gramStart"/>
-      <w:r>
-        <w:rPr>
-          <w:rFonts w:ascii="Times New Roman" w:hAnsi="Times New Roman" w:cs="Times New Roman"/>
-          <w:sz w:val="28"/>
-          <w:szCs w:val="28"/>
-          <w:u w:val="single"/>
-        </w:rPr>
-        <w:t>4.2 Adjust</w:t>
-      </w:r>
-      <w:proofErr w:type="gramEnd"/>
-      <w:r>
-        <w:rPr>
-          <w:rFonts w:ascii="Times New Roman" w:hAnsi="Times New Roman" w:cs="Times New Roman"/>
-          <w:sz w:val="28"/>
-          <w:szCs w:val="28"/>
-          <w:u w:val="single"/>
-        </w:rPr>
-        <w:t xml:space="preserve"> and Calibrate</w:t>
-      </w:r>
-    </w:p>
-    <w:p>
-      <w:pPr>
-        <w:spacing w:line="288" w:lineRule="auto"/>
-        <w:ind w:left="0" w:firstLine="0"/>
-        <w:contextualSpacing/>
-        <w:rPr>
-          <w:rFonts w:ascii="Times New Roman" w:hAnsi="Times New Roman" w:cs="Times New Roman"/>
-          <w:sz w:val="28"/>
-          <w:szCs w:val="28"/>
-        </w:rPr>
-      </w:pPr>
-    </w:p>
-    <w:p>
-      <w:pPr>
-        <w:spacing w:line="288" w:lineRule="auto"/>
-        <w:ind w:left="0" w:firstLine="0"/>
-        <w:contextualSpacing/>
-        <w:rPr>
-          <w:rFonts w:ascii="Times New Roman" w:hAnsi="Times New Roman" w:cs="Times New Roman"/>
-          <w:sz w:val="28"/>
-          <w:szCs w:val="28"/>
-        </w:rPr>
-      </w:pPr>
-      <w:r>
-        <w:rPr>
-          <w:rFonts w:ascii="Times New Roman" w:hAnsi="Times New Roman" w:cs="Times New Roman"/>
-          <w:sz w:val="28"/>
-          <w:szCs w:val="28"/>
-        </w:rPr>
-        <w:t>Enter the correct Inputs and Calibrate the Images as needed.</w:t>
-      </w:r>
-    </w:p>
-    <w:p>
-      <w:pPr>
-        <w:spacing w:line="288" w:lineRule="auto"/>
-        <w:ind w:left="0" w:firstLine="0"/>
-        <w:contextualSpacing/>
-        <w:rPr>
-          <w:rFonts w:ascii="Times New Roman" w:hAnsi="Times New Roman" w:cs="Times New Roman"/>
-          <w:sz w:val="28"/>
-          <w:szCs w:val="28"/>
-        </w:rPr>
-      </w:pPr>
-    </w:p>
-    <w:p>
-      <w:pPr>
-        <w:spacing w:line="288" w:lineRule="auto"/>
-        <w:ind w:left="0" w:firstLine="0"/>
-        <w:contextualSpacing/>
-        <w:rPr>
-          <w:rFonts w:ascii="Times New Roman" w:hAnsi="Times New Roman" w:cs="Times New Roman"/>
-          <w:sz w:val="28"/>
-          <w:szCs w:val="28"/>
-          <w:u w:val="single"/>
-        </w:rPr>
-      </w:pPr>
-      <w:r>
-        <w:rPr>
-          <w:rFonts w:ascii="Times New Roman" w:hAnsi="Times New Roman" w:cs="Times New Roman"/>
-          <w:sz w:val="28"/>
-          <w:szCs w:val="28"/>
-          <w:u w:val="single"/>
-        </w:rPr>
-        <w:t>4.3 Run Application</w:t>
-      </w:r>
-    </w:p>
-    <w:p>
-      <w:pPr>
-        <w:spacing w:line="288" w:lineRule="auto"/>
-        <w:ind w:left="0" w:firstLine="0"/>
-        <w:contextualSpacing/>
-        <w:rPr>
-          <w:rFonts w:ascii="Times New Roman" w:hAnsi="Times New Roman" w:cs="Times New Roman"/>
-          <w:sz w:val="28"/>
-          <w:szCs w:val="28"/>
-        </w:rPr>
-      </w:pPr>
-    </w:p>
-    <w:p>
-      <w:pPr>
-        <w:spacing w:line="288" w:lineRule="auto"/>
-        <w:ind w:left="0" w:firstLine="0"/>
-        <w:contextualSpacing/>
-        <w:rPr>
-          <w:rFonts w:ascii="Times New Roman" w:hAnsi="Times New Roman" w:cs="Times New Roman"/>
-          <w:sz w:val="28"/>
-          <w:szCs w:val="28"/>
-        </w:rPr>
-      </w:pPr>
-      <w:r>
-        <w:rPr>
-          <w:rFonts w:ascii="Times New Roman" w:hAnsi="Times New Roman" w:cs="Times New Roman"/>
-          <w:sz w:val="28"/>
-          <w:szCs w:val="28"/>
-        </w:rPr>
-        <w:t>Click the Run button to run the application.</w:t>
-      </w:r>
-    </w:p>
-    <w:p>
-      <w:pPr>
-        <w:spacing w:line="288" w:lineRule="auto"/>
-        <w:ind w:left="0" w:firstLine="0"/>
-        <w:contextualSpacing/>
-        <w:rPr>
-          <w:rFonts w:ascii="Times New Roman" w:hAnsi="Times New Roman" w:cs="Times New Roman"/>
-          <w:sz w:val="28"/>
-          <w:szCs w:val="28"/>
-        </w:rPr>
-      </w:pPr>
-    </w:p>
-    <w:p>
-      <w:pPr>
-        <w:spacing w:line="288" w:lineRule="auto"/>
-        <w:ind w:left="0" w:firstLine="0"/>
-        <w:contextualSpacing/>
-        <w:rPr>
-          <w:rFonts w:ascii="Times New Roman" w:hAnsi="Times New Roman" w:cs="Times New Roman"/>
-          <w:sz w:val="28"/>
-          <w:szCs w:val="28"/>
-          <w:u w:val="single"/>
-        </w:rPr>
-      </w:pPr>
-      <w:r>
-        <w:rPr>
-          <w:rFonts w:ascii="Times New Roman" w:hAnsi="Times New Roman" w:cs="Times New Roman"/>
-          <w:sz w:val="28"/>
-          <w:szCs w:val="28"/>
-          <w:u w:val="single"/>
-        </w:rPr>
-        <w:t xml:space="preserve">4.4 </w:t>
-      </w:r>
-      <w:r>
-        <w:rPr>
-          <w:rFonts w:ascii="Times New Roman" w:hAnsi="Times New Roman" w:cs="Times New Roman"/>
-          <w:sz w:val="28"/>
-          <w:szCs w:val="28"/>
-          <w:u w:val="single"/>
-        </w:rPr>
-        <w:t>Output file</w:t>
-      </w:r>
-    </w:p>
-    <w:p>
-      <w:pPr>
-        <w:spacing w:line="288" w:lineRule="auto"/>
-        <w:ind w:left="0" w:firstLine="0"/>
-        <w:contextualSpacing/>
-        <w:rPr>
-          <w:rFonts w:ascii="Times New Roman" w:hAnsi="Times New Roman" w:cs="Times New Roman"/>
-          <w:sz w:val="28"/>
-          <w:szCs w:val="28"/>
-        </w:rPr>
-      </w:pPr>
-    </w:p>
-    <w:p>
-      <w:pPr>
-        <w:spacing w:line="288" w:lineRule="auto"/>
-        <w:ind w:left="0" w:firstLine="0"/>
-        <w:contextualSpacing/>
-        <w:rPr>
-          <w:rFonts w:ascii="Times New Roman" w:hAnsi="Times New Roman" w:cs="Times New Roman"/>
-          <w:sz w:val="28"/>
-          <w:szCs w:val="28"/>
-        </w:rPr>
-      </w:pPr>
-      <w:r>
-        <w:rPr>
-          <w:rFonts w:ascii="Times New Roman" w:hAnsi="Times New Roman" w:cs="Times New Roman"/>
-          <w:sz w:val="28"/>
-          <w:szCs w:val="28"/>
-        </w:rPr>
-        <w:t>Save the Output excel file and enter a name</w:t>
-      </w:r>
-    </w:p>
-    <w:p>
-      <w:pPr>
-        <w:spacing w:line="288" w:lineRule="auto"/>
-        <w:ind w:left="0" w:firstLine="0"/>
-        <w:contextualSpacing/>
-        <w:rPr>
-          <w:rFonts w:ascii="Times New Roman" w:hAnsi="Times New Roman" w:cs="Times New Roman"/>
-          <w:sz w:val="28"/>
-          <w:szCs w:val="28"/>
-        </w:rPr>
-      </w:pPr>
-    </w:p>
-    <w:p>
-      <w:pPr>
-        <w:spacing w:line="288" w:lineRule="auto"/>
-        <w:ind w:left="0" w:firstLine="0"/>
-        <w:contextualSpacing/>
-        <w:rPr>
-          <w:rFonts w:ascii="Times New Roman" w:hAnsi="Times New Roman" w:cs="Times New Roman"/>
-          <w:sz w:val="28"/>
-          <w:szCs w:val="28"/>
-        </w:rPr>
-      </w:pPr>
-    </w:p>
-    <w:p>
-      <w:pPr>
-        <w:ind w:left="0" w:firstLine="0"/>
-        <w:contextualSpacing/>
-        <w:rPr>
-          <w:rFonts w:ascii="Times New Roman" w:hAnsi="Times New Roman" w:cs="Times New Roman"/>
-          <w:b/>
-          <w:sz w:val="32"/>
-          <w:szCs w:val="32"/>
-        </w:rPr>
-      </w:pPr>
-    </w:p>
-    <w:p>
-      <w:pPr>
-        <w:ind w:left="0" w:firstLine="0"/>
-        <w:contextualSpacing/>
-        <w:rPr>
-          <w:rFonts w:ascii="Times New Roman" w:hAnsi="Times New Roman" w:cs="Times New Roman"/>
-          <w:b/>
-          <w:sz w:val="32"/>
-          <w:szCs w:val="32"/>
-        </w:rPr>
-      </w:pPr>
-      <w:r>
-        <w:rPr>
-          <w:rFonts w:ascii="Times New Roman" w:hAnsi="Times New Roman" w:cs="Times New Roman"/>
-          <w:b/>
-          <w:sz w:val="32"/>
-          <w:szCs w:val="32"/>
-        </w:rPr>
-        <w:t>5</w:t>
-      </w:r>
-      <w:r>
-        <w:rPr>
-          <w:rFonts w:ascii="Times New Roman" w:hAnsi="Times New Roman" w:cs="Times New Roman"/>
-          <w:b/>
-          <w:sz w:val="32"/>
-          <w:szCs w:val="32"/>
-        </w:rPr>
-        <w:t xml:space="preserve">. </w:t>
-      </w:r>
-      <w:r>
-        <w:rPr>
-          <w:rFonts w:ascii="Times New Roman" w:hAnsi="Times New Roman" w:cs="Times New Roman"/>
-          <w:b/>
-          <w:sz w:val="32"/>
-          <w:szCs w:val="32"/>
-        </w:rPr>
-        <w:t>Conclusion</w:t>
-      </w:r>
-    </w:p>
-    <w:p>
-      <w:pPr>
-        <w:ind w:left="0" w:firstLine="0"/>
-        <w:contextualSpacing/>
-        <w:rPr>
-          <w:rFonts w:ascii="Times New Roman" w:hAnsi="Times New Roman" w:cs="Times New Roman"/>
-          <w:sz w:val="28"/>
-          <w:szCs w:val="28"/>
-          <w:u w:val="single"/>
-        </w:rPr>
-      </w:pPr>
-    </w:p>
-    <w:p>
-      <w:pPr>
-        <w:ind w:left="0" w:firstLine="0"/>
-        <w:contextualSpacing/>
-        <w:rPr>
-          <w:rFonts w:ascii="Times New Roman" w:hAnsi="Times New Roman" w:cs="Times New Roman"/>
-          <w:sz w:val="28"/>
-          <w:szCs w:val="28"/>
-        </w:rPr>
-      </w:pPr>
-      <w:r>
-        <w:rPr>
-          <w:rFonts w:ascii="Times New Roman" w:hAnsi="Times New Roman" w:cs="Times New Roman"/>
-          <w:sz w:val="28"/>
-          <w:szCs w:val="28"/>
-        </w:rPr>
-        <w:t xml:space="preserve">The quality of results that this program produces depends heavily on the </w:t>
-      </w:r>
-      <w:r>
-        <w:rPr>
-          <w:rFonts w:ascii="Times New Roman" w:hAnsi="Times New Roman" w:cs="Times New Roman"/>
-          <w:sz w:val="28"/>
-          <w:szCs w:val="28"/>
-        </w:rPr>
-        <w:t>quality of the provided data. As</w:t>
-      </w:r>
-      <w:r>
-        <w:rPr>
-          <w:rFonts w:ascii="Times New Roman" w:hAnsi="Times New Roman" w:cs="Times New Roman"/>
-          <w:sz w:val="28"/>
-          <w:szCs w:val="28"/>
-        </w:rPr>
-        <w:t xml:space="preserve"> of now the results are as accurate as the original process but images with poor lighting and a difficult to discern droplet may suffer from erratic and inaccurate results. User must ensure that provided data is quality data, and thus the quality of the calculations will be far greater</w:t>
-      </w:r>
-      <w:r>
-        <w:rPr>
-          <w:rFonts w:ascii="Times New Roman" w:hAnsi="Times New Roman" w:cs="Times New Roman"/>
-          <w:sz w:val="28"/>
-          <w:szCs w:val="28"/>
-        </w:rPr>
-        <w:t>.</w:t>
-      </w:r>
-    </w:p>
-    <w:p>
-      <w:pPr>
-        <w:ind w:left="0" w:firstLine="0"/>
-        <w:contextualSpacing/>
-        <w:rPr>
-          <w:rFonts w:ascii="Times New Roman" w:hAnsi="Times New Roman" w:cs="Times New Roman"/>
-          <w:sz w:val="28"/>
-          <w:szCs w:val="28"/>
-        </w:rPr>
-      </w:pPr>
+        <w:t>Enter a name and save the output Excel file.</w:t>
+      </w:r>
+    </w:p>
+    <w:p>
+      <w:pPr>
+        <w:ind w:left="0" w:firstLine="0"/>
+        <w:contextualSpacing/>
+        <w:rPr>
+          <w:rFonts w:ascii="Times New Roman" w:hAnsi="Times New Roman" w:cs="Times New Roman"/>
+          <w:sz w:val="28"/>
+          <w:szCs w:val="28"/>
+        </w:rPr>
+      </w:pPr>
+      <w:r>
+        <w:rPr>
+          <w:rFonts w:ascii="Times New Roman" w:hAnsi="Times New Roman" w:cs="Times New Roman"/>
+          <w:noProof/>
+          <w:sz w:val="28"/>
+          <w:szCs w:val="28"/>
+        </w:rPr>
+        <w:drawing>
+          <wp:inline distT="0" distB="0" distL="0" distR="0" wp14:anchorId="11617F30" wp14:editId="55B705D6">
+            <wp:extent cx="5943600" cy="3295015"/>
+            <wp:effectExtent l="0" t="0" r="0" b="6985"/>
+            <wp:docPr id="4" name="Picture 4" descr="Macintosh HD:Users:watdahieu:Desktop:Software:IP:A Team Documents:Diagram:UI:IP-screen-output-full.png"/>
+            <wp:cNvGraphicFramePr>
+              <a:graphicFrameLocks xmlns:a="http://schemas.openxmlformats.org/drawingml/2006/main" noChangeAspect="1"/>
+            </wp:cNvGraphicFramePr>
+            <a:graphic xmlns:a="http://schemas.openxmlformats.org/drawingml/2006/main">
+              <a:graphicData uri="http://schemas.openxmlformats.org/drawingml/2006/picture">
+                <pic:pic xmlns:pic="http://schemas.openxmlformats.org/drawingml/2006/picture">
+                  <pic:nvPicPr>
+                    <pic:cNvPr id="0" name="Picture 4" descr="Macintosh HD:Users:watdahieu:Desktop:Software:IP:A Team Documents:Diagram:UI:IP-screen-output-full.png"/>
+                    <pic:cNvPicPr>
+                      <a:picLocks noChangeAspect="1" noChangeArrowheads="1"/>
+                    </pic:cNvPicPr>
+                  </pic:nvPicPr>
+                  <pic:blipFill>
+                    <a:blip r:embed="rId13">
+                      <a:extLst>
+                        <a:ext uri="{28A0092B-C50C-407E-A947-70E740481C1C}">
+                          <a14:useLocalDpi xmlns:a14="http://schemas.microsoft.com/office/drawing/2010/main" val="0"/>
+                        </a:ext>
+                      </a:extLst>
+                    </a:blip>
+                    <a:srcRect/>
+                    <a:stretch>
+                      <a:fillRect/>
+                    </a:stretch>
+                  </pic:blipFill>
+                  <pic:spPr bwMode="auto">
+                    <a:xfrm>
+                      <a:off x="0" y="0"/>
+                      <a:ext cx="5943600" cy="3295015"/>
+                    </a:xfrm>
+                    <a:prstGeom prst="rect">
+                      <a:avLst/>
+                    </a:prstGeom>
+                    <a:noFill/>
+                    <a:ln>
+                      <a:noFill/>
+                    </a:ln>
+                  </pic:spPr>
+                </pic:pic>
+              </a:graphicData>
+            </a:graphic>
+          </wp:inline>
+        </w:drawing>
+      </w:r>
     </w:p>
     <w:p>
       <w:pPr>
@@ -2921,8 +3222,8 @@
       </w:r>
     </w:p>
     <w:sectPr>
-      <w:headerReference w:type="default" r:id="rId10"/>
-      <w:footerReference w:type="default" r:id="rId11"/>
+      <w:headerReference w:type="default" r:id="rId14"/>
+      <w:footerReference w:type="default" r:id="rId15"/>
       <w:pgSz w:w="12240" w:h="15840"/>
       <w:pgMar w:top="1440" w:right="1440" w:bottom="1440" w:left="1440" w:header="720" w:footer="720" w:gutter="0"/>
       <w:pgNumType w:start="0"/>
@@ -2982,7 +3283,7 @@
           <w:rPr>
             <w:noProof/>
           </w:rPr>
-          <w:t>3</w:t>
+          <w:t>1</w:t>
         </w:r>
         <w:r>
           <w:rPr>
@@ -3133,7 +3434,7 @@
               <w:rFonts w:ascii="Calibri" w:hAnsi="Calibri"/>
               <w:noProof/>
             </w:rPr>
-            <w:t>3</w:t>
+            <w:t>1</w:t>
           </w:r>
           <w:r>
             <w:rPr>
@@ -3167,6 +3468,92 @@
 <file path=word/numbering.xml><?xml version="1.0" encoding="utf-8"?>
 <w:numbering xmlns:wpc="http://schemas.microsoft.com/office/word/2010/wordprocessingCanvas" xmlns:mo="http://schemas.microsoft.com/office/mac/office/2008/main" xmlns:mc="http://schemas.openxmlformats.org/markup-compatibility/2006" xmlns:mv="urn:schemas-microsoft-com:mac:vml" xmlns:o="urn:schemas-microsoft-com:office:office" xmlns:r="http://schemas.openxmlformats.org/officeDocument/2006/relationships" xmlns:m="http://schemas.openxmlformats.org/officeDocument/2006/math" xmlns:v="urn:schemas-microsoft-com:vml" xmlns:wp14="http://schemas.microsoft.com/office/word/2010/wordprocessingDrawing" xmlns:wp="http://schemas.openxmlformats.org/drawingml/2006/wordprocessingDrawing" xmlns:w10="urn:schemas-microsoft-com:office:word" xmlns:w="http://schemas.openxmlformats.org/wordprocessingml/2006/main" xmlns:w14="http://schemas.microsoft.com/office/word/2010/wordml" xmlns:wpg="http://schemas.microsoft.com/office/word/2010/wordprocessingGroup" xmlns:wpi="http://schemas.microsoft.com/office/word/2010/wordprocessingInk" xmlns:wne="http://schemas.microsoft.com/office/word/2006/wordml" xmlns:wps="http://schemas.microsoft.com/office/word/2010/wordprocessingShape" mc:Ignorable="w14 wp14">
   <w:abstractNum w:abstractNumId="0">
+    <w:nsid w:val="173D215D"/>
+    <w:multiLevelType w:val="hybridMultilevel"/>
+    <w:tmpl w:val="6DD62980"/>
+    <w:lvl w:ilvl="0" w:tplc="0409000F">
+      <w:start w:val="1"/>
+      <w:numFmt w:val="decimal"/>
+      <w:lvlText w:val="%1."/>
+      <w:lvlJc w:val="left"/>
+      <w:pPr>
+        <w:ind w:left="720" w:hanging="360"/>
+      </w:pPr>
+    </w:lvl>
+    <w:lvl w:ilvl="1" w:tplc="04090019" w:tentative="1">
+      <w:start w:val="1"/>
+      <w:numFmt w:val="lowerLetter"/>
+      <w:lvlText w:val="%2."/>
+      <w:lvlJc w:val="left"/>
+      <w:pPr>
+        <w:ind w:left="1440" w:hanging="360"/>
+      </w:pPr>
+    </w:lvl>
+    <w:lvl w:ilvl="2" w:tplc="0409001B" w:tentative="1">
+      <w:start w:val="1"/>
+      <w:numFmt w:val="lowerRoman"/>
+      <w:lvlText w:val="%3."/>
+      <w:lvlJc w:val="right"/>
+      <w:pPr>
+        <w:ind w:left="2160" w:hanging="180"/>
+      </w:pPr>
+    </w:lvl>
+    <w:lvl w:ilvl="3" w:tplc="0409000F" w:tentative="1">
+      <w:start w:val="1"/>
+      <w:numFmt w:val="decimal"/>
+      <w:lvlText w:val="%4."/>
+      <w:lvlJc w:val="left"/>
+      <w:pPr>
+        <w:ind w:left="2880" w:hanging="360"/>
+      </w:pPr>
+    </w:lvl>
+    <w:lvl w:ilvl="4" w:tplc="04090019" w:tentative="1">
+      <w:start w:val="1"/>
+      <w:numFmt w:val="lowerLetter"/>
+      <w:lvlText w:val="%5."/>
+      <w:lvlJc w:val="left"/>
+      <w:pPr>
+        <w:ind w:left="3600" w:hanging="360"/>
+      </w:pPr>
+    </w:lvl>
+    <w:lvl w:ilvl="5" w:tplc="0409001B" w:tentative="1">
+      <w:start w:val="1"/>
+      <w:numFmt w:val="lowerRoman"/>
+      <w:lvlText w:val="%6."/>
+      <w:lvlJc w:val="right"/>
+      <w:pPr>
+        <w:ind w:left="4320" w:hanging="180"/>
+      </w:pPr>
+    </w:lvl>
+    <w:lvl w:ilvl="6" w:tplc="0409000F" w:tentative="1">
+      <w:start w:val="1"/>
+      <w:numFmt w:val="decimal"/>
+      <w:lvlText w:val="%7."/>
+      <w:lvlJc w:val="left"/>
+      <w:pPr>
+        <w:ind w:left="5040" w:hanging="360"/>
+      </w:pPr>
+    </w:lvl>
+    <w:lvl w:ilvl="7" w:tplc="04090019" w:tentative="1">
+      <w:start w:val="1"/>
+      <w:numFmt w:val="lowerLetter"/>
+      <w:lvlText w:val="%8."/>
+      <w:lvlJc w:val="left"/>
+      <w:pPr>
+        <w:ind w:left="5760" w:hanging="360"/>
+      </w:pPr>
+    </w:lvl>
+    <w:lvl w:ilvl="8" w:tplc="0409001B" w:tentative="1">
+      <w:start w:val="1"/>
+      <w:numFmt w:val="lowerRoman"/>
+      <w:lvlText w:val="%9."/>
+      <w:lvlJc w:val="right"/>
+      <w:pPr>
+        <w:ind w:left="6480" w:hanging="180"/>
+      </w:pPr>
+    </w:lvl>
+  </w:abstractNum>
+  <w:abstractNum w:abstractNumId="1">
     <w:nsid w:val="2346680B"/>
     <w:multiLevelType w:val="multilevel"/>
     <w:tmpl w:val="0409001F"/>
@@ -3279,7 +3666,7 @@
       </w:pPr>
     </w:lvl>
   </w:abstractNum>
-  <w:abstractNum w:abstractNumId="1">
+  <w:abstractNum w:abstractNumId="2">
     <w:nsid w:val="26611BE1"/>
     <w:multiLevelType w:val="hybridMultilevel"/>
     <w:tmpl w:val="EC0C1832"/>
@@ -3392,7 +3779,7 @@
       </w:rPr>
     </w:lvl>
   </w:abstractNum>
-  <w:abstractNum w:abstractNumId="2">
+  <w:abstractNum w:abstractNumId="3">
     <w:nsid w:val="285A4B00"/>
     <w:multiLevelType w:val="hybridMultilevel"/>
     <w:tmpl w:val="C58C3906"/>
@@ -3505,7 +3892,7 @@
       </w:rPr>
     </w:lvl>
   </w:abstractNum>
-  <w:abstractNum w:abstractNumId="3">
+  <w:abstractNum w:abstractNumId="4">
     <w:nsid w:val="31166368"/>
     <w:multiLevelType w:val="multilevel"/>
     <w:tmpl w:val="AA0E685A"/>
@@ -3618,7 +4005,96 @@
       </w:rPr>
     </w:lvl>
   </w:abstractNum>
-  <w:abstractNum w:abstractNumId="4">
+  <w:abstractNum w:abstractNumId="5">
+    <w:nsid w:val="34402CE7"/>
+    <w:multiLevelType w:val="hybridMultilevel"/>
+    <w:tmpl w:val="4092B150"/>
+    <w:lvl w:ilvl="0" w:tplc="31EEBF60">
+      <w:start w:val="1"/>
+      <w:numFmt w:val="decimal"/>
+      <w:lvlText w:val="%1."/>
+      <w:lvlJc w:val="left"/>
+      <w:pPr>
+        <w:ind w:left="1080" w:hanging="720"/>
+      </w:pPr>
+      <w:rPr>
+        <w:rFonts w:hint="default"/>
+      </w:rPr>
+    </w:lvl>
+    <w:lvl w:ilvl="1" w:tplc="04090019" w:tentative="1">
+      <w:start w:val="1"/>
+      <w:numFmt w:val="lowerLetter"/>
+      <w:lvlText w:val="%2."/>
+      <w:lvlJc w:val="left"/>
+      <w:pPr>
+        <w:ind w:left="1440" w:hanging="360"/>
+      </w:pPr>
+    </w:lvl>
+    <w:lvl w:ilvl="2" w:tplc="0409001B" w:tentative="1">
+      <w:start w:val="1"/>
+      <w:numFmt w:val="lowerRoman"/>
+      <w:lvlText w:val="%3."/>
+      <w:lvlJc w:val="right"/>
+      <w:pPr>
+        <w:ind w:left="2160" w:hanging="180"/>
+      </w:pPr>
+    </w:lvl>
+    <w:lvl w:ilvl="3" w:tplc="0409000F" w:tentative="1">
+      <w:start w:val="1"/>
+      <w:numFmt w:val="decimal"/>
+      <w:lvlText w:val="%4."/>
+      <w:lvlJc w:val="left"/>
+      <w:pPr>
+        <w:ind w:left="2880" w:hanging="360"/>
+      </w:pPr>
+    </w:lvl>
+    <w:lvl w:ilvl="4" w:tplc="04090019" w:tentative="1">
+      <w:start w:val="1"/>
+      <w:numFmt w:val="lowerLetter"/>
+      <w:lvlText w:val="%5."/>
+      <w:lvlJc w:val="left"/>
+      <w:pPr>
+        <w:ind w:left="3600" w:hanging="360"/>
+      </w:pPr>
+    </w:lvl>
+    <w:lvl w:ilvl="5" w:tplc="0409001B" w:tentative="1">
+      <w:start w:val="1"/>
+      <w:numFmt w:val="lowerRoman"/>
+      <w:lvlText w:val="%6."/>
+      <w:lvlJc w:val="right"/>
+      <w:pPr>
+        <w:ind w:left="4320" w:hanging="180"/>
+      </w:pPr>
+    </w:lvl>
+    <w:lvl w:ilvl="6" w:tplc="0409000F" w:tentative="1">
+      <w:start w:val="1"/>
+      <w:numFmt w:val="decimal"/>
+      <w:lvlText w:val="%7."/>
+      <w:lvlJc w:val="left"/>
+      <w:pPr>
+        <w:ind w:left="5040" w:hanging="360"/>
+      </w:pPr>
+    </w:lvl>
+    <w:lvl w:ilvl="7" w:tplc="04090019" w:tentative="1">
+      <w:start w:val="1"/>
+      <w:numFmt w:val="lowerLetter"/>
+      <w:lvlText w:val="%8."/>
+      <w:lvlJc w:val="left"/>
+      <w:pPr>
+        <w:ind w:left="5760" w:hanging="360"/>
+      </w:pPr>
+    </w:lvl>
+    <w:lvl w:ilvl="8" w:tplc="0409001B" w:tentative="1">
+      <w:start w:val="1"/>
+      <w:numFmt w:val="lowerRoman"/>
+      <w:lvlText w:val="%9."/>
+      <w:lvlJc w:val="right"/>
+      <w:pPr>
+        <w:ind w:left="6480" w:hanging="180"/>
+      </w:pPr>
+    </w:lvl>
+  </w:abstractNum>
+  <w:abstractNum w:abstractNumId="6">
     <w:nsid w:val="3A71459F"/>
     <w:multiLevelType w:val="hybridMultilevel"/>
     <w:tmpl w:val="6E367544"/>
@@ -3758,7 +4234,7 @@
       </w:rPr>
     </w:lvl>
   </w:abstractNum>
-  <w:abstractNum w:abstractNumId="5">
+  <w:abstractNum w:abstractNumId="7">
     <w:nsid w:val="3ACF4F7C"/>
     <w:multiLevelType w:val="multilevel"/>
     <w:tmpl w:val="184EEE5A"/>
@@ -3871,7 +4347,7 @@
       </w:rPr>
     </w:lvl>
   </w:abstractNum>
-  <w:abstractNum w:abstractNumId="6">
+  <w:abstractNum w:abstractNumId="8">
     <w:nsid w:val="3B003A68"/>
     <w:multiLevelType w:val="multilevel"/>
     <w:tmpl w:val="D62A88B0"/>
@@ -3984,7 +4460,7 @@
       </w:rPr>
     </w:lvl>
   </w:abstractNum>
-  <w:abstractNum w:abstractNumId="7">
+  <w:abstractNum w:abstractNumId="9">
     <w:nsid w:val="44537290"/>
     <w:multiLevelType w:val="hybridMultilevel"/>
     <w:tmpl w:val="50DC76CE"/>
@@ -4097,7 +4573,7 @@
       </w:rPr>
     </w:lvl>
   </w:abstractNum>
-  <w:abstractNum w:abstractNumId="8">
+  <w:abstractNum w:abstractNumId="10">
     <w:nsid w:val="51E91819"/>
     <w:multiLevelType w:val="multilevel"/>
     <w:tmpl w:val="0409001F"/>
@@ -4210,7 +4686,7 @@
       </w:pPr>
     </w:lvl>
   </w:abstractNum>
-  <w:abstractNum w:abstractNumId="9">
+  <w:abstractNum w:abstractNumId="11">
     <w:nsid w:val="5FF91E67"/>
     <w:multiLevelType w:val="multilevel"/>
     <w:tmpl w:val="0409001F"/>
@@ -4323,7 +4799,7 @@
       </w:pPr>
     </w:lvl>
   </w:abstractNum>
-  <w:abstractNum w:abstractNumId="10">
+  <w:abstractNum w:abstractNumId="12">
     <w:nsid w:val="6FC76CDC"/>
     <w:multiLevelType w:val="hybridMultilevel"/>
     <w:tmpl w:val="EB862A4E"/>
@@ -4464,37 +4940,43 @@
     </w:lvl>
   </w:abstractNum>
   <w:num w:numId="1">
+    <w:abstractNumId w:val="10"/>
+  </w:num>
+  <w:num w:numId="2">
+    <w:abstractNumId w:val="9"/>
+  </w:num>
+  <w:num w:numId="3">
+    <w:abstractNumId w:val="2"/>
+  </w:num>
+  <w:num w:numId="4">
+    <w:abstractNumId w:val="4"/>
+  </w:num>
+  <w:num w:numId="5">
+    <w:abstractNumId w:val="3"/>
+  </w:num>
+  <w:num w:numId="6">
+    <w:abstractNumId w:val="11"/>
+  </w:num>
+  <w:num w:numId="7">
+    <w:abstractNumId w:val="7"/>
+  </w:num>
+  <w:num w:numId="8">
     <w:abstractNumId w:val="8"/>
   </w:num>
-  <w:num w:numId="2">
-    <w:abstractNumId w:val="7"/>
-  </w:num>
-  <w:num w:numId="3">
+  <w:num w:numId="9">
     <w:abstractNumId w:val="1"/>
   </w:num>
-  <w:num w:numId="4">
-    <w:abstractNumId w:val="3"/>
+  <w:num w:numId="10">
+    <w:abstractNumId w:val="12"/>
   </w:num>
-  <w:num w:numId="5">
-    <w:abstractNumId w:val="2"/>
-  </w:num>
-  <w:num w:numId="6">
-    <w:abstractNumId w:val="9"/>
-  </w:num>
-  <w:num w:numId="7">
-    <w:abstractNumId w:val="5"/>
-  </w:num>
-  <w:num w:numId="8">
+  <w:num w:numId="11">
     <w:abstractNumId w:val="6"/>
   </w:num>
-  <w:num w:numId="9">
+  <w:num w:numId="12">
     <w:abstractNumId w:val="0"/>
   </w:num>
-  <w:num w:numId="10">
-    <w:abstractNumId w:val="10"/>
-  </w:num>
-  <w:num w:numId="11">
-    <w:abstractNumId w:val="4"/>
+  <w:num w:numId="13">
+    <w:abstractNumId w:val="5"/>
   </w:num>
 </w:numbering>
 </file>
@@ -5543,7 +6025,7 @@
 </file>
 
 <file path=customXml/itemProps1.xml><?xml version="1.0" encoding="utf-8"?>
-<ds:datastoreItem xmlns:ds="http://schemas.openxmlformats.org/officeDocument/2006/customXml" ds:itemID="{698331DA-8300-2C49-BC12-9709F664B812}">
+<ds:datastoreItem xmlns:ds="http://schemas.openxmlformats.org/officeDocument/2006/customXml" ds:itemID="{A9C0141C-1CCA-E140-A532-3F200A94A31B}">
   <ds:schemaRefs>
     <ds:schemaRef ds:uri="http://schemas.openxmlformats.org/officeDocument/2006/bibliography"/>
   </ds:schemaRefs>

</xml_diff>